<commit_message>
changes in Ethics Application
</commit_message>
<xml_diff>
--- a/Ethics_application/Human.Research.Ethics.Application.docx
+++ b/Ethics_application/Human.Research.Ethics.Application.docx
@@ -207,7 +207,7 @@
       <w:hyperlink r:id="rId13" w:history="1">
         <w:r>
           <w:rPr>
-            <w:rStyle w:val="Hyperlink"/>
+            <w:rStyle w:val="Hipervnculo"/>
             <w:b/>
             <w:noProof w:val="0"/>
             <w:sz w:val="20"/>
@@ -315,7 +315,7 @@
       <w:hyperlink r:id="rId14" w:history="1">
         <w:r>
           <w:rPr>
-            <w:rStyle w:val="Hyperlink"/>
+            <w:rStyle w:val="Hipervnculo"/>
             <w:noProof w:val="0"/>
             <w:sz w:val="16"/>
             <w:szCs w:val="16"/>
@@ -418,7 +418,7 @@
       <w:hyperlink r:id="rId15" w:history="1">
         <w:r>
           <w:rPr>
-            <w:rStyle w:val="Hyperlink"/>
+            <w:rStyle w:val="Hipervnculo"/>
             <w:noProof w:val="0"/>
             <w:sz w:val="16"/>
             <w:szCs w:val="16"/>
@@ -473,7 +473,7 @@
     </w:p>
     <w:p>
       <w:pPr>
-        <w:pStyle w:val="Heading6"/>
+        <w:pStyle w:val="Ttulo6"/>
         <w:rPr>
           <w:noProof w:val="0"/>
         </w:rPr>
@@ -524,7 +524,7 @@
       </w:r>
       <w:r>
         <w:rPr>
-          <w:rStyle w:val="Hyperlink"/>
+          <w:rStyle w:val="Hipervnculo"/>
           <w:noProof w:val="0"/>
           <w:sz w:val="24"/>
           <w:szCs w:val="24"/>
@@ -914,25 +914,7 @@
           <w:noProof w:val="0"/>
           <w:sz w:val="20"/>
         </w:rPr>
-        <w:t xml:space="preserve">Title/Position: (Must have </w:t>
-      </w:r>
-      <w:proofErr w:type="gramStart"/>
-      <w:r>
-        <w:rPr>
-          <w:rFonts w:cs="Arial"/>
-          <w:noProof w:val="0"/>
-          <w:sz w:val="20"/>
-        </w:rPr>
-        <w:t>a</w:t>
-      </w:r>
-      <w:proofErr w:type="gramEnd"/>
-      <w:r>
-        <w:rPr>
-          <w:rFonts w:cs="Arial"/>
-          <w:noProof w:val="0"/>
-          <w:sz w:val="20"/>
-        </w:rPr>
-        <w:t xml:space="preserve"> UVic appointment or be a registered UVic student)</w:t>
+        <w:t>Title/Position: (Must have a UVic appointment or be a registered UVic student)</w:t>
       </w:r>
     </w:p>
     <w:p>
@@ -1596,18 +1578,8 @@
           <w:noProof w:val="0"/>
           <w:sz w:val="20"/>
         </w:rPr>
-        <w:t xml:space="preserve"> Dr. Margaret Anne </w:t>
-      </w:r>
-      <w:proofErr w:type="spellStart"/>
-      <w:r>
-        <w:rPr>
-          <w:rFonts w:cs="Arial"/>
-          <w:noProof w:val="0"/>
-          <w:sz w:val="20"/>
-        </w:rPr>
-        <w:t>Storey</w:t>
-      </w:r>
-      <w:proofErr w:type="spellEnd"/>
+        <w:t xml:space="preserve"> Dr. Margaret Anne Storey</w:t>
+      </w:r>
       <w:r>
         <w:rPr>
           <w:rFonts w:cs="Arial"/>
@@ -1780,7 +1752,7 @@
     </w:p>
     <w:p>
       <w:pPr>
-        <w:pStyle w:val="Heading6"/>
+        <w:pStyle w:val="Ttulo6"/>
         <w:tabs>
           <w:tab w:val="clear" w:pos="468"/>
           <w:tab w:val="left" w:pos="360"/>
@@ -1805,7 +1777,7 @@
       <w:hyperlink r:id="rId16" w:anchor="page=3" w:history="1">
         <w:r>
           <w:rPr>
-            <w:rStyle w:val="Hyperlink"/>
+            <w:rStyle w:val="Hipervnculo"/>
             <w:rFonts w:cs="Calibri"/>
             <w:noProof w:val="0"/>
             <w:sz w:val="24"/>
@@ -3108,7 +3080,7 @@
     </w:p>
     <w:p>
       <w:pPr>
-        <w:pStyle w:val="Heading6"/>
+        <w:pStyle w:val="Ttulo6"/>
         <w:rPr>
           <w:noProof w:val="0"/>
         </w:rPr>
@@ -3130,7 +3102,7 @@
       <w:hyperlink r:id="rId17" w:anchor="page=4" w:history="1">
         <w:r>
           <w:rPr>
-            <w:rStyle w:val="Hyperlink"/>
+            <w:rStyle w:val="Hipervnculo"/>
             <w:noProof w:val="0"/>
             <w:sz w:val="24"/>
             <w:szCs w:val="24"/>
@@ -4160,7 +4132,7 @@
     </w:p>
     <w:p>
       <w:pPr>
-        <w:pStyle w:val="Heading6"/>
+        <w:pStyle w:val="Ttulo6"/>
         <w:rPr>
           <w:noProof w:val="0"/>
         </w:rPr>
@@ -4182,7 +4154,7 @@
       <w:hyperlink r:id="rId18" w:anchor="page=4" w:history="1">
         <w:r>
           <w:rPr>
-            <w:rStyle w:val="Hyperlink"/>
+            <w:rStyle w:val="Hipervnculo"/>
             <w:noProof w:val="0"/>
             <w:sz w:val="24"/>
             <w:szCs w:val="24"/>
@@ -4236,7 +4208,7 @@
       <w:hyperlink r:id="rId19" w:history="1">
         <w:r>
           <w:rPr>
-            <w:rStyle w:val="Hyperlink"/>
+            <w:rStyle w:val="Hipervnculo"/>
             <w:rFonts w:ascii="Times New Roman" w:hAnsi="Times New Roman"/>
             <w:i/>
             <w:noProof w:val="0"/>
@@ -4454,7 +4426,6 @@
           <w:b/>
           <w:noProof w:val="0"/>
           <w:sz w:val="20"/>
-          <w:highlight w:val="yellow"/>
         </w:rPr>
         <w:t>Principal Investigator</w:t>
       </w:r>
@@ -4553,18 +4524,8 @@
           <w:sz w:val="20"/>
         </w:rPr>
         <w:tab/>
-      </w:r>
-      <w:proofErr w:type="spellStart"/>
-      <w:r>
-        <w:rPr>
-          <w:rFonts w:cs="Arial"/>
-          <w:i/>
-          <w:noProof w:val="0"/>
-          <w:sz w:val="20"/>
-        </w:rPr>
         <w:t>Signature</w:t>
       </w:r>
-      <w:proofErr w:type="spellEnd"/>
     </w:p>
     <w:p>
       <w:pPr>
@@ -4749,17 +4710,8 @@
           <w:sz w:val="20"/>
         </w:rPr>
         <w:tab/>
-      </w:r>
-      <w:proofErr w:type="spellStart"/>
-      <w:r>
-        <w:rPr>
-          <w:rFonts w:cs="Arial"/>
-          <w:noProof w:val="0"/>
-          <w:sz w:val="20"/>
-        </w:rPr>
         <w:t>Date</w:t>
       </w:r>
-      <w:proofErr w:type="spellEnd"/>
     </w:p>
     <w:p>
       <w:pPr>
@@ -5120,7 +5072,7 @@
     </w:p>
     <w:p>
       <w:pPr>
-        <w:pStyle w:val="Heading6"/>
+        <w:pStyle w:val="Ttulo6"/>
         <w:tabs>
           <w:tab w:val="clear" w:pos="468"/>
           <w:tab w:val="left" w:pos="360"/>
@@ -5154,7 +5106,7 @@
       <w:hyperlink r:id="rId20" w:anchor="page=5" w:history="1">
         <w:r>
           <w:rPr>
-            <w:rStyle w:val="Hyperlink"/>
+            <w:rStyle w:val="Hipervnculo"/>
             <w:rFonts w:cs="Calibri"/>
             <w:noProof w:val="0"/>
             <w:sz w:val="24"/>
@@ -7475,7 +7427,7 @@
     </w:p>
     <w:p>
       <w:pPr>
-        <w:pStyle w:val="Heading6"/>
+        <w:pStyle w:val="Ttulo6"/>
         <w:tabs>
           <w:tab w:val="clear" w:pos="468"/>
           <w:tab w:val="left" w:pos="360"/>
@@ -7506,7 +7458,7 @@
       <w:hyperlink r:id="rId21" w:anchor="page=5" w:history="1">
         <w:r>
           <w:rPr>
-            <w:rStyle w:val="Hyperlink"/>
+            <w:rStyle w:val="Hipervnculo"/>
             <w:noProof w:val="0"/>
             <w:sz w:val="24"/>
             <w:szCs w:val="24"/>
@@ -7881,7 +7833,7 @@
     </w:p>
     <w:p>
       <w:pPr>
-        <w:pStyle w:val="Heading6"/>
+        <w:pStyle w:val="Ttulo6"/>
         <w:keepNext w:val="0"/>
         <w:tabs>
           <w:tab w:val="clear" w:pos="468"/>
@@ -7913,7 +7865,7 @@
       <w:hyperlink r:id="rId22" w:anchor="page=5" w:history="1">
         <w:r>
           <w:rPr>
-            <w:rStyle w:val="Hyperlink"/>
+            <w:rStyle w:val="Hipervnculo"/>
             <w:noProof w:val="0"/>
             <w:sz w:val="24"/>
             <w:szCs w:val="24"/>
@@ -8106,23 +8058,7 @@
           <w:noProof w:val="0"/>
           <w:sz w:val="20"/>
         </w:rPr>
-        <w:t xml:space="preserve"> </w:t>
-      </w:r>
-      <w:proofErr w:type="gramStart"/>
-      <w:r>
-        <w:rPr>
-          <w:noProof w:val="0"/>
-          <w:sz w:val="20"/>
-        </w:rPr>
-        <w:t>Yes</w:t>
-      </w:r>
-      <w:proofErr w:type="gramEnd"/>
-      <w:r>
-        <w:rPr>
-          <w:noProof w:val="0"/>
-          <w:sz w:val="20"/>
-        </w:rPr>
-        <w:t>, will forward as received</w:t>
+        <w:t xml:space="preserve"> Yes, will forward as received</w:t>
       </w:r>
       <w:r>
         <w:rPr>
@@ -8256,7 +8192,6 @@
         </w:rPr>
         <w:t xml:space="preserve">If </w:t>
       </w:r>
-      <w:proofErr w:type="gramStart"/>
       <w:r>
         <w:rPr>
           <w:b/>
@@ -8265,7 +8200,6 @@
         </w:rPr>
         <w:t>Yes</w:t>
       </w:r>
-      <w:proofErr w:type="gramEnd"/>
       <w:r>
         <w:rPr>
           <w:noProof w:val="0"/>
@@ -8513,7 +8447,7 @@
       <w:hyperlink r:id="rId23" w:history="1">
         <w:r>
           <w:rPr>
-            <w:rStyle w:val="Hyperlink"/>
+            <w:rStyle w:val="Hipervnculo"/>
             <w:rFonts w:cs="Arial"/>
             <w:b/>
             <w:noProof w:val="0"/>
@@ -8926,7 +8860,7 @@
       <w:hyperlink r:id="rId24" w:history="1">
         <w:r>
           <w:rPr>
-            <w:rStyle w:val="Hyperlink"/>
+            <w:rStyle w:val="Hipervnculo"/>
             <w:rFonts w:ascii="Times New Roman" w:hAnsi="Times New Roman"/>
             <w:i/>
             <w:noProof w:val="0"/>
@@ -9056,7 +8990,7 @@
     </w:p>
     <w:p>
       <w:pPr>
-        <w:pStyle w:val="Heading6"/>
+        <w:pStyle w:val="Ttulo6"/>
         <w:rPr>
           <w:noProof w:val="0"/>
           <w:sz w:val="24"/>
@@ -9082,7 +9016,7 @@
       <w:hyperlink r:id="rId25" w:anchor="page=6" w:history="1">
         <w:r>
           <w:rPr>
-            <w:rStyle w:val="Hyperlink"/>
+            <w:rStyle w:val="Hipervnculo"/>
             <w:noProof w:val="0"/>
             <w:sz w:val="24"/>
             <w:szCs w:val="24"/>
@@ -9221,7 +9155,7 @@
     </w:p>
     <w:p>
       <w:pPr>
-        <w:pStyle w:val="Heading6"/>
+        <w:pStyle w:val="Ttulo6"/>
         <w:rPr>
           <w:noProof w:val="0"/>
           <w:sz w:val="24"/>
@@ -9247,7 +9181,7 @@
       <w:hyperlink r:id="rId26" w:anchor="page=6" w:history="1">
         <w:r>
           <w:rPr>
-            <w:rStyle w:val="Hyperlink"/>
+            <w:rStyle w:val="Hipervnculo"/>
             <w:noProof w:val="0"/>
             <w:sz w:val="24"/>
             <w:szCs w:val="24"/>
@@ -10483,23 +10417,13 @@
         </w:rPr>
         <w:tab/>
       </w:r>
-      <w:proofErr w:type="gramStart"/>
-      <w:r>
-        <w:rPr>
-          <w:rFonts w:cs="Arial"/>
-          <w:noProof w:val="0"/>
-          <w:sz w:val="20"/>
-        </w:rPr>
-        <w:t>If</w:t>
-      </w:r>
-      <w:proofErr w:type="gramEnd"/>
-      <w:r>
-        <w:rPr>
-          <w:rFonts w:cs="Arial"/>
-          <w:noProof w:val="0"/>
-          <w:sz w:val="20"/>
-        </w:rPr>
-        <w:t xml:space="preserve"> you answered “yes” to questions a), b), c), d) or e), have you initiated or do you intend to initiate an engagement process with the Aboriginal collective, community or communities for this study? </w:t>
+      <w:r>
+        <w:rPr>
+          <w:rFonts w:cs="Arial"/>
+          <w:noProof w:val="0"/>
+          <w:sz w:val="20"/>
+        </w:rPr>
+        <w:t xml:space="preserve">If you answered “yes” to questions a), b), c), d) or e), have you initiated or do you intend to initiate an engagement process with the Aboriginal collective, community or communities for this study? </w:t>
       </w:r>
     </w:p>
     <w:p>
@@ -10722,23 +10646,13 @@
         </w:rPr>
         <w:tab/>
       </w:r>
-      <w:proofErr w:type="gramStart"/>
-      <w:r>
-        <w:rPr>
-          <w:rFonts w:cs="Arial"/>
-          <w:noProof w:val="0"/>
-          <w:sz w:val="20"/>
-        </w:rPr>
-        <w:t>If</w:t>
-      </w:r>
-      <w:proofErr w:type="gramEnd"/>
-      <w:r>
-        <w:rPr>
-          <w:rFonts w:cs="Arial"/>
-          <w:noProof w:val="0"/>
-          <w:sz w:val="20"/>
-        </w:rPr>
-        <w:t xml:space="preserve"> you answered “yes” to question 2a, describe the process that you have followed or will follow with respect to community engagement. Include any documentation of consultations (</w:t>
+      <w:r>
+        <w:rPr>
+          <w:rFonts w:cs="Arial"/>
+          <w:noProof w:val="0"/>
+          <w:sz w:val="20"/>
+        </w:rPr>
+        <w:t>If you answered “yes” to question 2a, describe the process that you have followed or will follow with respect to community engagement. Include any documentation of consultations (</w:t>
       </w:r>
       <w:r>
         <w:rPr>
@@ -10916,7 +10830,7 @@
     </w:p>
     <w:p>
       <w:pPr>
-        <w:pStyle w:val="Heading6"/>
+        <w:pStyle w:val="Ttulo6"/>
         <w:rPr>
           <w:noProof w:val="0"/>
           <w:sz w:val="24"/>
@@ -10942,11 +10856,10 @@
       <w:hyperlink r:id="rId27" w:anchor="page=7" w:history="1">
         <w:r>
           <w:rPr>
-            <w:rStyle w:val="Hyperlink"/>
+            <w:rStyle w:val="Hipervnculo"/>
             <w:noProof w:val="0"/>
             <w:sz w:val="24"/>
             <w:szCs w:val="24"/>
-            <w:highlight w:val="yellow"/>
           </w:rPr>
           <w:t>International Research</w:t>
         </w:r>
@@ -11230,7 +11143,7 @@
     </w:tbl>
     <w:p>
       <w:pPr>
-        <w:pStyle w:val="Heading6"/>
+        <w:pStyle w:val="Ttulo6"/>
         <w:tabs>
           <w:tab w:val="clear" w:pos="468"/>
           <w:tab w:val="left" w:pos="360"/>
@@ -11261,7 +11174,7 @@
       <w:hyperlink r:id="rId28" w:anchor="page=7" w:history="1">
         <w:r>
           <w:rPr>
-            <w:rStyle w:val="Hyperlink"/>
+            <w:rStyle w:val="Hipervnculo"/>
             <w:noProof w:val="0"/>
             <w:sz w:val="24"/>
             <w:szCs w:val="24"/>
@@ -11364,7 +11277,6 @@
         <w:rPr>
           <w:noProof w:val="0"/>
           <w:sz w:val="20"/>
-          <w:highlight w:val="yellow"/>
         </w:rPr>
         <w:t>5a.</w:t>
       </w:r>
@@ -11372,27 +11284,9 @@
         <w:rPr>
           <w:noProof w:val="0"/>
           <w:sz w:val="20"/>
-          <w:highlight w:val="yellow"/>
         </w:rPr>
         <w:tab/>
-      </w:r>
-      <w:proofErr w:type="gramStart"/>
-      <w:r>
-        <w:rPr>
-          <w:noProof w:val="0"/>
-          <w:sz w:val="20"/>
-          <w:highlight w:val="yellow"/>
-        </w:rPr>
-        <w:t>The</w:t>
-      </w:r>
-      <w:proofErr w:type="gramEnd"/>
-      <w:r>
-        <w:rPr>
-          <w:noProof w:val="0"/>
-          <w:sz w:val="20"/>
-          <w:highlight w:val="yellow"/>
-        </w:rPr>
-        <w:t xml:space="preserve"> research objective(s) and question(s)</w:t>
+        <w:t>The research objective(s) and question(s)</w:t>
       </w:r>
     </w:p>
     <w:tbl>
@@ -11511,7 +11405,7 @@
             <w:commentRangeEnd w:id="14"/>
             <w:r>
               <w:rPr>
-                <w:rStyle w:val="CommentReference"/>
+                <w:rStyle w:val="Refdecomentario"/>
               </w:rPr>
               <w:commentReference w:id="14"/>
             </w:r>
@@ -11553,22 +11447,7 @@
           <w:sz w:val="20"/>
         </w:rPr>
         <w:tab/>
-      </w:r>
-      <w:proofErr w:type="gramStart"/>
-      <w:r>
-        <w:rPr>
-          <w:noProof w:val="0"/>
-          <w:sz w:val="20"/>
-        </w:rPr>
-        <w:t>The</w:t>
-      </w:r>
-      <w:proofErr w:type="gramEnd"/>
-      <w:r>
-        <w:rPr>
-          <w:noProof w:val="0"/>
-          <w:sz w:val="20"/>
-        </w:rPr>
-        <w:t xml:space="preserve"> importance an</w:t>
+        <w:t>The importance an</w:t>
       </w:r>
       <w:r>
         <w:rPr>
@@ -11660,22 +11539,7 @@
           <w:sz w:val="20"/>
         </w:rPr>
         <w:tab/>
-      </w:r>
-      <w:proofErr w:type="gramStart"/>
-      <w:r>
-        <w:rPr>
-          <w:noProof w:val="0"/>
-          <w:sz w:val="20"/>
-        </w:rPr>
-        <w:t>If</w:t>
-      </w:r>
-      <w:proofErr w:type="gramEnd"/>
-      <w:r>
-        <w:rPr>
-          <w:noProof w:val="0"/>
-          <w:sz w:val="20"/>
-        </w:rPr>
-        <w:t xml:space="preserve"> applicable, provide background information or details that will enable the HREB to understand the </w:t>
+        <w:t xml:space="preserve">If applicable, provide background information or details that will enable the HREB to understand the </w:t>
       </w:r>
       <w:r>
         <w:rPr>
@@ -11726,7 +11590,7 @@
     </w:tbl>
     <w:p>
       <w:pPr>
-        <w:pStyle w:val="Heading6"/>
+        <w:pStyle w:val="Ttulo6"/>
         <w:pBdr>
           <w:top w:val="single" w:sz="12" w:space="0" w:color="auto"/>
         </w:pBdr>
@@ -11760,7 +11624,7 @@
       <w:hyperlink r:id="rId31" w:anchor="page=7" w:history="1">
         <w:r>
           <w:rPr>
-            <w:rStyle w:val="Hyperlink"/>
+            <w:rStyle w:val="Hipervnculo"/>
             <w:noProof w:val="0"/>
             <w:sz w:val="24"/>
             <w:szCs w:val="24"/>
@@ -11817,22 +11681,7 @@
           <w:sz w:val="20"/>
         </w:rPr>
         <w:tab/>
-      </w:r>
-      <w:proofErr w:type="gramStart"/>
-      <w:r>
-        <w:rPr>
-          <w:noProof w:val="0"/>
-          <w:sz w:val="20"/>
-        </w:rPr>
-        <w:t>Briefly</w:t>
-      </w:r>
-      <w:proofErr w:type="gramEnd"/>
-      <w:r>
-        <w:rPr>
-          <w:noProof w:val="0"/>
-          <w:sz w:val="20"/>
-        </w:rPr>
-        <w:t xml:space="preserve"> describe the target population(s) for recruitment. Ensure that all participant groups are identified (</w:t>
+        <w:t>Briefly describe the target population(s) for recruitment. Ensure that all participant groups are identified (</w:t>
       </w:r>
       <w:r>
         <w:rPr>
@@ -12088,22 +11937,7 @@
           <w:sz w:val="20"/>
         </w:rPr>
         <w:tab/>
-      </w:r>
-      <w:proofErr w:type="gramStart"/>
-      <w:r>
-        <w:rPr>
-          <w:noProof w:val="0"/>
-          <w:sz w:val="20"/>
-        </w:rPr>
-        <w:t>What</w:t>
-      </w:r>
-      <w:proofErr w:type="gramEnd"/>
-      <w:r>
-        <w:rPr>
-          <w:noProof w:val="0"/>
-          <w:sz w:val="20"/>
-        </w:rPr>
-        <w:t xml:space="preserve"> are the </w:t>
+        <w:t xml:space="preserve">What are the </w:t>
       </w:r>
       <w:r>
         <w:rPr>
@@ -12219,7 +12053,55 @@
                 <w:noProof w:val="0"/>
                 <w:sz w:val="20"/>
               </w:rPr>
-              <w:t>In the group 2, random StackOverflow members, the most representative feature to exclude and divide the community members are: reputation and badges. We will divide the community in three levels of reputation called low level, medium level and high level reputation. On the other hand, in the group 1, UVic students who are part of StackOverflow will be asked to participate to the project without any exclusion criteria such as reputation or number of badges.</w:t>
+              <w:t xml:space="preserve">In the group 2, </w:t>
+            </w:r>
+            <w:r>
+              <w:rPr>
+                <w:rFonts w:cs="Arial"/>
+                <w:noProof w:val="0"/>
+                <w:sz w:val="20"/>
+              </w:rPr>
+              <w:t>measured sample</w:t>
+            </w:r>
+            <w:r>
+              <w:rPr>
+                <w:rFonts w:cs="Arial"/>
+                <w:noProof w:val="0"/>
+                <w:sz w:val="20"/>
+              </w:rPr>
+              <w:t xml:space="preserve"> StackOverflow members, the most representative feature to exclude and divide the community members are: reputation and badges. We will divide the community in</w:t>
+            </w:r>
+            <w:r>
+              <w:rPr>
+                <w:rFonts w:cs="Arial"/>
+                <w:noProof w:val="0"/>
+                <w:sz w:val="20"/>
+              </w:rPr>
+              <w:t>to</w:t>
+            </w:r>
+            <w:r>
+              <w:rPr>
+                <w:rFonts w:cs="Arial"/>
+                <w:noProof w:val="0"/>
+                <w:sz w:val="20"/>
+              </w:rPr>
+              <w:t xml:space="preserve"> three </w:t>
+            </w:r>
+            <w:r>
+              <w:rPr>
+                <w:rFonts w:cs="Arial"/>
+                <w:noProof w:val="0"/>
+                <w:sz w:val="20"/>
+              </w:rPr>
+              <w:t xml:space="preserve">levels of reputation called low, medium </w:t>
+            </w:r>
+            <w:r>
+              <w:rPr>
+                <w:rFonts w:cs="Arial"/>
+                <w:noProof w:val="0"/>
+                <w:sz w:val="20"/>
+              </w:rPr>
+              <w:t>and high level reputation. On the other hand, in the group 1, UVic students who are part of StackOverflow will be asked to participate to the project without any exclusion criteria such as reputation or number of badges.</w:t>
             </w:r>
           </w:p>
         </w:tc>
@@ -12251,22 +12133,7 @@
           <w:sz w:val="20"/>
         </w:rPr>
         <w:tab/>
-      </w:r>
-      <w:proofErr w:type="gramStart"/>
-      <w:r>
-        <w:rPr>
-          <w:noProof w:val="0"/>
-          <w:sz w:val="20"/>
-        </w:rPr>
-        <w:t>What</w:t>
-      </w:r>
-      <w:proofErr w:type="gramEnd"/>
-      <w:r>
-        <w:rPr>
-          <w:noProof w:val="0"/>
-          <w:sz w:val="20"/>
-        </w:rPr>
-        <w:t xml:space="preserve"> is the desired number of participants for each group? </w:t>
+        <w:t xml:space="preserve">What is the desired number of participants for each group? </w:t>
       </w:r>
     </w:p>
     <w:tbl>
@@ -12396,27 +12263,7 @@
           <w:noProof w:val="0"/>
           <w:sz w:val="20"/>
         </w:rPr>
-        <w:t xml:space="preserve">e.g., personal contacts, </w:t>
-      </w:r>
-      <w:proofErr w:type="spellStart"/>
-      <w:r>
-        <w:rPr>
-          <w:rFonts w:ascii="Times New Roman" w:hAnsi="Times New Roman"/>
-          <w:i/>
-          <w:noProof w:val="0"/>
-          <w:sz w:val="20"/>
-        </w:rPr>
-        <w:t>listserves</w:t>
-      </w:r>
-      <w:proofErr w:type="spellEnd"/>
-      <w:r>
-        <w:rPr>
-          <w:rFonts w:ascii="Times New Roman" w:hAnsi="Times New Roman"/>
-          <w:i/>
-          <w:noProof w:val="0"/>
-          <w:sz w:val="20"/>
-        </w:rPr>
-        <w:t xml:space="preserve">, publicly available contact </w:t>
+        <w:t xml:space="preserve">e.g., personal contacts, listserves, publicly available contact </w:t>
       </w:r>
       <w:r>
         <w:rPr>
@@ -12503,7 +12350,23 @@
           <w:noProof w:val="0"/>
           <w:sz w:val="20"/>
         </w:rPr>
-        <w:t xml:space="preserve">On the other hand, for random members, we are obtaining the detail contact from </w:t>
+        <w:t xml:space="preserve">On the other hand, for </w:t>
+      </w:r>
+      <w:r>
+        <w:rPr>
+          <w:rFonts w:ascii="Times New Roman" w:hAnsi="Times New Roman"/>
+          <w:noProof w:val="0"/>
+          <w:sz w:val="20"/>
+        </w:rPr>
+        <w:t>the measured sample StackOverflow</w:t>
+      </w:r>
+      <w:r>
+        <w:rPr>
+          <w:rFonts w:ascii="Times New Roman" w:hAnsi="Times New Roman"/>
+          <w:noProof w:val="0"/>
+          <w:sz w:val="20"/>
+        </w:rPr>
+        <w:t xml:space="preserve"> members, we are obtaining the detail contact from </w:t>
       </w:r>
       <w:r>
         <w:rPr>
@@ -12575,7 +12438,39 @@
           <w:noProof w:val="0"/>
           <w:sz w:val="20"/>
         </w:rPr>
-        <w:t>For students at University of Victoria, the recruitment will be in person. On the other hand, for random StackOverflow members the recruitments will be by email asking their permission.</w:t>
+        <w:t>For students at University of Victoria, the recruitment will be in person</w:t>
+      </w:r>
+      <w:r>
+        <w:rPr>
+          <w:rFonts w:ascii="Times New Roman" w:hAnsi="Times New Roman"/>
+          <w:noProof w:val="0"/>
+          <w:sz w:val="20"/>
+        </w:rPr>
+        <w:t xml:space="preserve"> in the CSCW class in ECS 125</w:t>
+      </w:r>
+      <w:r>
+        <w:rPr>
+          <w:rFonts w:ascii="Times New Roman" w:hAnsi="Times New Roman"/>
+          <w:noProof w:val="0"/>
+          <w:sz w:val="20"/>
+        </w:rPr>
+        <w:t>. On the other hand, for</w:t>
+      </w:r>
+      <w:r>
+        <w:rPr>
+          <w:rFonts w:ascii="Times New Roman" w:hAnsi="Times New Roman"/>
+          <w:noProof w:val="0"/>
+          <w:sz w:val="20"/>
+        </w:rPr>
+        <w:t xml:space="preserve"> controlled sample</w:t>
+      </w:r>
+      <w:r>
+        <w:rPr>
+          <w:rFonts w:ascii="Times New Roman" w:hAnsi="Times New Roman"/>
+          <w:noProof w:val="0"/>
+          <w:sz w:val="20"/>
+        </w:rPr>
+        <w:t xml:space="preserve"> StackOverflow members the recruitments will be by email asking their permission.</w:t>
       </w:r>
     </w:p>
     <w:p>
@@ -12692,27 +12587,7 @@
           <w:noProof w:val="0"/>
           <w:sz w:val="20"/>
         </w:rPr>
-        <w:t xml:space="preserve">, third party, </w:t>
-      </w:r>
-      <w:proofErr w:type="gramStart"/>
-      <w:r>
-        <w:rPr>
-          <w:rFonts w:ascii="Times New Roman" w:hAnsi="Times New Roman"/>
-          <w:i/>
-          <w:noProof w:val="0"/>
-          <w:sz w:val="20"/>
-        </w:rPr>
-        <w:t>etc.</w:t>
-      </w:r>
-      <w:proofErr w:type="gramEnd"/>
-      <w:r>
-        <w:rPr>
-          <w:rFonts w:ascii="Times New Roman" w:hAnsi="Times New Roman"/>
-          <w:i/>
-          <w:noProof w:val="0"/>
-          <w:sz w:val="20"/>
-        </w:rPr>
-        <w:t>) Clarify this</w:t>
+        <w:t>, third party, etc.) Clarify this</w:t>
       </w:r>
       <w:r>
         <w:rPr>
@@ -12825,7 +12700,7 @@
       <w:hyperlink r:id="rId32" w:anchor="page=25" w:history="1">
         <w:r>
           <w:rPr>
-            <w:rStyle w:val="Hyperlink"/>
+            <w:rStyle w:val="Hipervnculo"/>
             <w:rFonts w:cs="Arial"/>
             <w:noProof w:val="0"/>
             <w:sz w:val="20"/>
@@ -13236,7 +13111,7 @@
       <w:hyperlink r:id="rId33" w:anchor="page=25" w:history="1">
         <w:r>
           <w:rPr>
-            <w:rStyle w:val="Hyperlink"/>
+            <w:rStyle w:val="Hipervnculo"/>
             <w:b/>
             <w:noProof w:val="0"/>
             <w:sz w:val="20"/>
@@ -13290,7 +13165,7 @@
       <w:hyperlink r:id="rId34" w:history="1">
         <w:r>
           <w:rPr>
-            <w:rStyle w:val="Hyperlink"/>
+            <w:rStyle w:val="Hipervnculo"/>
             <w:rFonts w:cs="Arial"/>
             <w:b/>
             <w:noProof w:val="0"/>
@@ -13321,7 +13196,7 @@
       <w:hyperlink r:id="rId35" w:history="1">
         <w:r>
           <w:rPr>
-            <w:rStyle w:val="Hyperlink"/>
+            <w:rStyle w:val="Hipervnculo"/>
             <w:rFonts w:cs="Arial"/>
             <w:b/>
             <w:noProof w:val="0"/>
@@ -13624,6 +13499,7 @@
           <w:noProof w:val="0"/>
           <w:sz w:val="20"/>
         </w:rPr>
+        <w:lastRenderedPageBreak/>
         <w:t xml:space="preserve">If </w:t>
       </w:r>
       <w:r>
@@ -13677,7 +13553,6 @@
           <w:noProof w:val="0"/>
           <w:sz w:val="20"/>
         </w:rPr>
-        <w:lastRenderedPageBreak/>
         <w:t>The nature of the relationship:</w:t>
       </w:r>
     </w:p>
@@ -14280,7 +14155,7 @@
     </w:p>
     <w:p>
       <w:pPr>
-        <w:pStyle w:val="Heading6"/>
+        <w:pStyle w:val="Ttulo6"/>
         <w:tabs>
           <w:tab w:val="clear" w:pos="468"/>
           <w:tab w:val="left" w:pos="360"/>
@@ -14311,7 +14186,7 @@
       <w:hyperlink r:id="rId36" w:anchor="page=9" w:history="1">
         <w:r>
           <w:rPr>
-            <w:rStyle w:val="Hyperlink"/>
+            <w:rStyle w:val="Hipervnculo"/>
             <w:noProof w:val="0"/>
             <w:sz w:val="24"/>
             <w:szCs w:val="24"/>
@@ -14396,22 +14271,7 @@
           <w:sz w:val="20"/>
         </w:rPr>
         <w:tab/>
-      </w:r>
-      <w:proofErr w:type="gramStart"/>
-      <w:r>
-        <w:rPr>
-          <w:noProof w:val="0"/>
-          <w:sz w:val="20"/>
-        </w:rPr>
-        <w:t>Which</w:t>
-      </w:r>
-      <w:proofErr w:type="gramEnd"/>
-      <w:r>
-        <w:rPr>
-          <w:noProof w:val="0"/>
-          <w:sz w:val="20"/>
-        </w:rPr>
-        <w:t xml:space="preserve"> of the following methods will be used to collect data? </w:t>
+        <w:t xml:space="preserve">Which of the following methods will be used to collect data? </w:t>
       </w:r>
       <w:r>
         <w:rPr>
@@ -14878,7 +14738,6 @@
                 <w:b/>
                 <w:noProof w:val="0"/>
                 <w:sz w:val="20"/>
-                <w:highlight w:val="yellow"/>
               </w:rPr>
               <w:t>Attach draft interview questions</w:t>
             </w:r>
@@ -14941,6 +14800,13 @@
                 <w:noProof w:val="0"/>
                 <w:sz w:val="20"/>
               </w:rPr>
+              <w:fldChar w:fldCharType="separate"/>
+            </w:r>
+            <w:r>
+              <w:rPr>
+                <w:noProof w:val="0"/>
+                <w:sz w:val="20"/>
+              </w:rPr>
               <w:fldChar w:fldCharType="end"/>
             </w:r>
             <w:r>
@@ -15402,23 +15268,7 @@
                 <w:noProof w:val="0"/>
                 <w:sz w:val="20"/>
               </w:rPr>
-              <w:t xml:space="preserve"> in the United States (e.g., </w:t>
-            </w:r>
-            <w:proofErr w:type="spellStart"/>
-            <w:r>
-              <w:rPr>
-                <w:noProof w:val="0"/>
-                <w:sz w:val="20"/>
-              </w:rPr>
-              <w:t>SurveyMonkey</w:t>
-            </w:r>
-            <w:proofErr w:type="spellEnd"/>
-            <w:r>
-              <w:rPr>
-                <w:noProof w:val="0"/>
-                <w:sz w:val="20"/>
-              </w:rPr>
-              <w:t>), or if there are other reasons that the data will be stored in the US</w:t>
+              <w:t xml:space="preserve"> in the United States (e.g., SurveyMonkey), or if there are other reasons that the data will be stored in the US</w:t>
             </w:r>
             <w:r>
               <w:rPr>
@@ -15466,7 +15316,7 @@
                 <w:noProof w:val="0"/>
                 <w:sz w:val="20"/>
               </w:rPr>
-              <w:t xml:space="preserve">Please be advised that this research study includes data storage in the U.S.A. As such, there is a possibility that information about you that is gathered for this research study may be accessed without your knowledge or consent by the </w:t>
+              <w:t xml:space="preserve">Please be advised that this research study includes data storage in the U.S.A. As such, there is a possibility that information about you that is gathered for this research study </w:t>
             </w:r>
             <w:r>
               <w:rPr>
@@ -15476,7 +15326,7 @@
                 <w:sz w:val="20"/>
               </w:rPr>
               <w:lastRenderedPageBreak/>
-              <w:t>U.S. government in compliance with the U.S. Patriot Act</w:t>
+              <w:t>may be accessed without your knowledge or consent by the U.S. government in compliance with the U.S. Patriot Act</w:t>
             </w:r>
             <w:r>
               <w:rPr>
@@ -15588,7 +15438,6 @@
                 <w:b/>
                 <w:noProof w:val="0"/>
                 <w:sz w:val="20"/>
-                <w:highlight w:val="yellow"/>
               </w:rPr>
               <w:t>Attach questionnaire or survey:</w:t>
             </w:r>
@@ -16058,6 +15907,13 @@
                 <w:noProof w:val="0"/>
                 <w:sz w:val="20"/>
               </w:rPr>
+              <w:fldChar w:fldCharType="separate"/>
+            </w:r>
+            <w:r>
+              <w:rPr>
+                <w:noProof w:val="0"/>
+                <w:sz w:val="20"/>
+              </w:rPr>
               <w:fldChar w:fldCharType="end"/>
             </w:r>
             <w:bookmarkEnd w:id="25"/>
@@ -16073,7 +15929,6 @@
                 <w:b/>
                 <w:noProof w:val="0"/>
                 <w:sz w:val="20"/>
-                <w:highlight w:val="yellow"/>
               </w:rPr>
               <w:t>Recording of participants and data using</w:t>
             </w:r>
@@ -16081,7 +15936,6 @@
               <w:rPr>
                 <w:noProof w:val="0"/>
                 <w:sz w:val="20"/>
-                <w:highlight w:val="yellow"/>
               </w:rPr>
               <w:t>:</w:t>
             </w:r>
@@ -16849,7 +16703,7 @@
             <w:hyperlink r:id="rId37" w:history="1">
               <w:r>
                 <w:rPr>
-                  <w:rStyle w:val="Hyperlink"/>
+                  <w:rStyle w:val="Hipervnculo"/>
                   <w:rFonts w:ascii="Times New Roman" w:hAnsi="Times New Roman"/>
                   <w:i/>
                   <w:noProof w:val="0"/>
@@ -17605,7 +17459,6 @@
               </w:rPr>
               <w:t>(Data contains names and other information that can be linked to individuals</w:t>
             </w:r>
-            <w:proofErr w:type="gramStart"/>
             <w:r>
               <w:rPr>
                 <w:rFonts w:ascii="Times New Roman" w:hAnsi="Times New Roman"/>
@@ -17624,7 +17477,6 @@
               </w:rPr>
               <w:t>(</w:t>
             </w:r>
-            <w:proofErr w:type="gramEnd"/>
             <w:r>
               <w:rPr>
                 <w:rFonts w:ascii="Times New Roman" w:hAnsi="Times New Roman"/>
@@ -17937,21 +17789,56 @@
           <w:noProof w:val="0"/>
           <w:sz w:val="20"/>
         </w:rPr>
-        <w:t xml:space="preserve">In the first phase, we will carry out unstructured interviews through Skype to a small group of subjects selected from the database dump. In addition, we will apply structured interviews to a small group of UVic students. After, we will abstract the most important </w:t>
-      </w:r>
-      <w:r>
-        <w:rPr>
-          <w:noProof w:val="0"/>
-          <w:sz w:val="20"/>
-        </w:rPr>
-        <w:t>features related to our research questions</w:t>
-      </w:r>
-      <w:r>
-        <w:rPr>
-          <w:noProof w:val="0"/>
-          <w:sz w:val="20"/>
-        </w:rPr>
-        <w:t xml:space="preserve"> and carry out cross-case analysis on both groups</w:t>
+        <w:t xml:space="preserve">In the first phase, we will </w:t>
+      </w:r>
+      <w:r>
+        <w:rPr>
+          <w:noProof w:val="0"/>
+          <w:sz w:val="20"/>
+        </w:rPr>
+        <w:t>distribute surveys through email to the controlled sample</w:t>
+      </w:r>
+      <w:r>
+        <w:rPr>
+          <w:noProof w:val="0"/>
+          <w:sz w:val="20"/>
+        </w:rPr>
+        <w:t xml:space="preserve"> </w:t>
+      </w:r>
+      <w:r>
+        <w:rPr>
+          <w:noProof w:val="0"/>
+          <w:sz w:val="20"/>
+        </w:rPr>
+        <w:t xml:space="preserve">of StackOverflow members </w:t>
+      </w:r>
+      <w:r>
+        <w:rPr>
+          <w:noProof w:val="0"/>
+          <w:sz w:val="20"/>
+        </w:rPr>
+        <w:t xml:space="preserve">selected from the database dump. </w:t>
+      </w:r>
+      <w:r>
+        <w:rPr>
+          <w:noProof w:val="0"/>
+          <w:sz w:val="20"/>
+        </w:rPr>
+        <w:t xml:space="preserve">In addition, we will apply the same survey to UVic students </w:t>
+      </w:r>
+      <w:r>
+        <w:rPr>
+          <w:noProof w:val="0"/>
+          <w:sz w:val="20"/>
+        </w:rPr>
+        <w:t xml:space="preserve">in order to </w:t>
+      </w:r>
+      <w:r>
+        <w:rPr>
+          <w:noProof w:val="0"/>
+          <w:sz w:val="20"/>
+        </w:rPr>
+        <w:t>carry out cross-case analysis on both groups</w:t>
       </w:r>
       <w:r>
         <w:rPr>
@@ -17979,21 +17866,43 @@
           <w:noProof w:val="0"/>
           <w:sz w:val="20"/>
         </w:rPr>
-        <w:t xml:space="preserve"> In the second phase, we will apply survey questionnaires including </w:t>
-      </w:r>
-      <w:r>
-        <w:rPr>
-          <w:noProof w:val="0"/>
-          <w:sz w:val="20"/>
-        </w:rPr>
-        <w:t>an updated interface to be used for an ideal gamification and collect data about insights of members of using the new design</w:t>
-      </w:r>
-      <w:r>
-        <w:rPr>
-          <w:noProof w:val="0"/>
-          <w:sz w:val="20"/>
-        </w:rPr>
-        <w:t>.</w:t>
+        <w:t xml:space="preserve"> In the second phase, we will apply </w:t>
+      </w:r>
+      <w:r>
+        <w:rPr>
+          <w:noProof w:val="0"/>
+          <w:sz w:val="20"/>
+        </w:rPr>
+        <w:t>carry out unstructured interviews</w:t>
+      </w:r>
+      <w:r>
+        <w:rPr>
+          <w:noProof w:val="0"/>
+          <w:sz w:val="20"/>
+        </w:rPr>
+        <w:t xml:space="preserve"> to the controlled sample of StackOverflow members </w:t>
+      </w:r>
+      <w:r>
+        <w:rPr>
+          <w:noProof w:val="0"/>
+          <w:sz w:val="20"/>
+        </w:rPr>
+        <w:t>through Skype</w:t>
+      </w:r>
+      <w:r>
+        <w:rPr>
+          <w:noProof w:val="0"/>
+          <w:sz w:val="20"/>
+        </w:rPr>
+        <w:t xml:space="preserve"> and apply interviews to the UVic students in </w:t>
+      </w:r>
+      <w:r>
+        <w:rPr>
+          <w:noProof w:val="0"/>
+          <w:sz w:val="20"/>
+        </w:rPr>
+        <w:lastRenderedPageBreak/>
+        <w:t>person. As a result, we can obtain a very accurate idea about the necessity to change the current gamification and how this gamification would be changed.</w:t>
       </w:r>
     </w:p>
     <w:tbl>
@@ -18051,7 +17960,6 @@
           <w:noProof w:val="0"/>
           <w:sz w:val="20"/>
         </w:rPr>
-        <w:lastRenderedPageBreak/>
         <w:t>8c.</w:t>
       </w:r>
       <w:r>
@@ -18061,23 +17969,13 @@
         </w:rPr>
         <w:tab/>
       </w:r>
-      <w:proofErr w:type="gramStart"/>
       <w:r>
         <w:rPr>
           <w:noProof w:val="0"/>
           <w:sz w:val="20"/>
           <w:highlight w:val="yellow"/>
         </w:rPr>
-        <w:t>Where</w:t>
-      </w:r>
-      <w:proofErr w:type="gramEnd"/>
-      <w:r>
-        <w:rPr>
-          <w:noProof w:val="0"/>
-          <w:sz w:val="20"/>
-          <w:highlight w:val="yellow"/>
-        </w:rPr>
-        <w:t xml:space="preserve"> will participation take place for each data collection method/procedure?</w:t>
+        <w:t>Where will participation take place for each data collection method/procedure?</w:t>
       </w:r>
       <w:r>
         <w:rPr>
@@ -18161,7 +18059,35 @@
                 <w:noProof w:val="0"/>
                 <w:sz w:val="20"/>
               </w:rPr>
-              <w:t xml:space="preserve">For Group 1 (UVic Students), the participation will take place in the public space of the University to avoid interrupting classes or daily activities. For Group </w:t>
+              <w:t xml:space="preserve">For Group 1 (UVic Students), the participation will take place in </w:t>
+            </w:r>
+            <w:r>
+              <w:rPr>
+                <w:noProof w:val="0"/>
+                <w:sz w:val="20"/>
+              </w:rPr>
+              <w:t>the CSC 125 at</w:t>
+            </w:r>
+            <w:r>
+              <w:rPr>
+                <w:noProof w:val="0"/>
+                <w:sz w:val="20"/>
+              </w:rPr>
+              <w:t xml:space="preserve"> the University</w:t>
+            </w:r>
+            <w:r>
+              <w:rPr>
+                <w:noProof w:val="0"/>
+                <w:sz w:val="20"/>
+              </w:rPr>
+              <w:t xml:space="preserve"> after class</w:t>
+            </w:r>
+            <w:r>
+              <w:rPr>
+                <w:noProof w:val="0"/>
+                <w:sz w:val="20"/>
+              </w:rPr>
+              <w:t xml:space="preserve">. For Group </w:t>
             </w:r>
             <w:r>
               <w:rPr>
@@ -18208,23 +18134,13 @@
         </w:rPr>
         <w:tab/>
       </w:r>
-      <w:proofErr w:type="gramStart"/>
       <w:r>
         <w:rPr>
           <w:noProof w:val="0"/>
           <w:sz w:val="20"/>
           <w:highlight w:val="yellow"/>
         </w:rPr>
-        <w:t>For</w:t>
-      </w:r>
-      <w:proofErr w:type="gramEnd"/>
-      <w:r>
-        <w:rPr>
-          <w:noProof w:val="0"/>
-          <w:sz w:val="20"/>
-          <w:highlight w:val="yellow"/>
-        </w:rPr>
-        <w:t xml:space="preserve"> each method, and in total, how much time will be required of participants?</w:t>
+        <w:t>For each method, and in total, how much time will be required of participants?</w:t>
       </w:r>
       <w:r>
         <w:rPr>
@@ -18527,7 +18443,7 @@
       <w:hyperlink r:id="rId38" w:history="1">
         <w:r>
           <w:rPr>
-            <w:rStyle w:val="Hyperlink"/>
+            <w:rStyle w:val="Hipervnculo"/>
             <w:rFonts w:ascii="Times New Roman" w:hAnsi="Times New Roman"/>
             <w:i/>
             <w:noProof w:val="0"/>
@@ -18920,7 +18836,7 @@
     </w:p>
     <w:p>
       <w:pPr>
-        <w:pStyle w:val="Heading6"/>
+        <w:pStyle w:val="Ttulo6"/>
         <w:pBdr>
           <w:top w:val="single" w:sz="12" w:space="0" w:color="auto"/>
         </w:pBdr>
@@ -18954,7 +18870,7 @@
       <w:hyperlink r:id="rId39" w:anchor="page=10" w:history="1">
         <w:r>
           <w:rPr>
-            <w:rStyle w:val="Hyperlink"/>
+            <w:rStyle w:val="Hipervnculo"/>
             <w:noProof w:val="0"/>
             <w:sz w:val="24"/>
             <w:szCs w:val="24"/>
@@ -19187,21 +19103,12 @@
         </w:rPr>
         <w:t xml:space="preserve"> </w:t>
       </w:r>
-      <w:proofErr w:type="gramStart"/>
-      <w:r>
-        <w:rPr>
-          <w:noProof w:val="0"/>
-          <w:sz w:val="20"/>
-        </w:rPr>
-        <w:t>To</w:t>
-      </w:r>
-      <w:proofErr w:type="gramEnd"/>
-      <w:r>
-        <w:rPr>
-          <w:noProof w:val="0"/>
-          <w:sz w:val="20"/>
-        </w:rPr>
-        <w:t xml:space="preserve"> society</w:t>
+      <w:r>
+        <w:rPr>
+          <w:noProof w:val="0"/>
+          <w:sz w:val="20"/>
+        </w:rPr>
+        <w:t>To society</w:t>
       </w:r>
       <w:r>
         <w:rPr>
@@ -19350,20 +19257,9 @@
         <w:rPr>
           <w:noProof w:val="0"/>
           <w:sz w:val="20"/>
-          <w:highlight w:val="yellow"/>
-        </w:rPr>
-        <w:t>Identify and describe any known or potential inconveniences to participants</w:t>
-      </w:r>
-      <w:proofErr w:type="gramStart"/>
-      <w:r>
-        <w:rPr>
-          <w:noProof w:val="0"/>
-          <w:sz w:val="20"/>
-          <w:highlight w:val="yellow"/>
-        </w:rPr>
-        <w:t>:</w:t>
-      </w:r>
-      <w:proofErr w:type="gramEnd"/>
+        </w:rPr>
+        <w:t>Identify and describe any known or potential inconveniences to participants:</w:t>
+      </w:r>
       <w:r>
         <w:rPr>
           <w:noProof w:val="0"/>
@@ -19380,6 +19276,19 @@
         </w:rPr>
         <w:t xml:space="preserve">Consider all potential inconveniences, including total time devoted to the research. </w:t>
       </w:r>
+    </w:p>
+    <w:p>
+      <w:pPr>
+        <w:keepNext/>
+        <w:spacing w:before="120"/>
+        <w:ind w:left="720"/>
+        <w:rPr>
+          <w:rFonts w:ascii="Times New Roman" w:hAnsi="Times New Roman"/>
+          <w:i/>
+          <w:noProof w:val="0"/>
+          <w:sz w:val="20"/>
+        </w:rPr>
+      </w:pPr>
     </w:p>
     <w:tbl>
       <w:tblPr>
@@ -19438,6 +19347,7 @@
           <w:noProof w:val="0"/>
           <w:sz w:val="20"/>
         </w:rPr>
+        <w:lastRenderedPageBreak/>
         <w:t>Level of Risk</w:t>
       </w:r>
     </w:p>
@@ -19470,7 +19380,7 @@
       <w:hyperlink r:id="rId40" w:history="1">
         <w:r>
           <w:rPr>
-            <w:rStyle w:val="Hyperlink"/>
+            <w:rStyle w:val="Hipervnculo"/>
             <w:noProof w:val="0"/>
             <w:sz w:val="20"/>
           </w:rPr>
@@ -19487,7 +19397,7 @@
     </w:p>
     <w:p>
       <w:pPr>
-        <w:pStyle w:val="BodyTextIndent3"/>
+        <w:pStyle w:val="Sangra3detindependiente"/>
         <w:spacing w:before="120" w:after="120"/>
         <w:ind w:left="1276"/>
         <w:rPr>
@@ -19571,7 +19481,6 @@
           <w:noProof w:val="0"/>
           <w:sz w:val="20"/>
         </w:rPr>
-        <w:lastRenderedPageBreak/>
         <w:tab/>
       </w:r>
       <w:r>
@@ -19945,21 +19854,12 @@
                 <w:sz w:val="20"/>
               </w:rPr>
             </w:pPr>
-            <w:proofErr w:type="spellStart"/>
-            <w:r>
-              <w:rPr>
-                <w:noProof w:val="0"/>
-                <w:sz w:val="20"/>
-              </w:rPr>
-              <w:t>i</w:t>
-            </w:r>
-            <w:proofErr w:type="spellEnd"/>
-            <w:r>
-              <w:rPr>
-                <w:noProof w:val="0"/>
-                <w:sz w:val="20"/>
-              </w:rPr>
-              <w:t xml:space="preserve">) Emotional or </w:t>
+            <w:r>
+              <w:rPr>
+                <w:noProof w:val="0"/>
+                <w:sz w:val="20"/>
+              </w:rPr>
+              <w:t xml:space="preserve">i) Emotional or </w:t>
             </w:r>
             <w:r>
               <w:rPr>
@@ -21530,23 +21430,7 @@
           <w:noProof w:val="0"/>
           <w:sz w:val="20"/>
         </w:rPr>
-        <w:t>If you indicated in Item 12 (</w:t>
-      </w:r>
-      <w:proofErr w:type="spellStart"/>
-      <w:r>
-        <w:rPr>
-          <w:noProof w:val="0"/>
-          <w:sz w:val="20"/>
-        </w:rPr>
-        <w:t>i</w:t>
-      </w:r>
-      <w:proofErr w:type="spellEnd"/>
-      <w:r>
-        <w:rPr>
-          <w:noProof w:val="0"/>
-          <w:sz w:val="20"/>
-        </w:rPr>
-        <w:t xml:space="preserve">) to (vii) that any risks of harm are </w:t>
+        <w:t xml:space="preserve">If you indicated in Item 12 (i) to (vii) that any risks of harm are </w:t>
       </w:r>
       <w:r>
         <w:rPr>
@@ -21619,22 +21503,7 @@
           <w:sz w:val="20"/>
         </w:rPr>
         <w:tab/>
-      </w:r>
-      <w:proofErr w:type="gramStart"/>
-      <w:r>
-        <w:rPr>
-          <w:noProof w:val="0"/>
-          <w:sz w:val="20"/>
-        </w:rPr>
-        <w:t>What</w:t>
-      </w:r>
-      <w:proofErr w:type="gramEnd"/>
-      <w:r>
-        <w:rPr>
-          <w:noProof w:val="0"/>
-          <w:sz w:val="20"/>
-        </w:rPr>
-        <w:t xml:space="preserve"> are the risks? </w:t>
+        <w:t xml:space="preserve">What are the risks? </w:t>
       </w:r>
       <w:r>
         <w:rPr>
@@ -21706,22 +21575,7 @@
           <w:sz w:val="20"/>
         </w:rPr>
         <w:tab/>
-      </w:r>
-      <w:proofErr w:type="gramStart"/>
-      <w:r>
-        <w:rPr>
-          <w:noProof w:val="0"/>
-          <w:sz w:val="20"/>
-        </w:rPr>
-        <w:t>What</w:t>
-      </w:r>
-      <w:proofErr w:type="gramEnd"/>
-      <w:r>
-        <w:rPr>
-          <w:noProof w:val="0"/>
-          <w:sz w:val="20"/>
-        </w:rPr>
-        <w:t xml:space="preserve"> will you do to try to minimize, mitigate, or prevent the risks?</w:t>
+        <w:t>What will you do to try to minimize, mitigate, or prevent the risks?</w:t>
       </w:r>
     </w:p>
     <w:tbl>
@@ -21788,22 +21642,7 @@
           <w:sz w:val="20"/>
         </w:rPr>
         <w:tab/>
-      </w:r>
-      <w:proofErr w:type="gramStart"/>
-      <w:r>
-        <w:rPr>
-          <w:noProof w:val="0"/>
-          <w:sz w:val="20"/>
-        </w:rPr>
-        <w:t>How</w:t>
-      </w:r>
-      <w:proofErr w:type="gramEnd"/>
-      <w:r>
-        <w:rPr>
-          <w:noProof w:val="0"/>
-          <w:sz w:val="20"/>
-        </w:rPr>
-        <w:t xml:space="preserve"> will you respond if the harm occurs? </w:t>
+        <w:t xml:space="preserve">How will you respond if the harm occurs? </w:t>
       </w:r>
       <w:r>
         <w:rPr>
@@ -21878,6 +21717,7 @@
           <w:noProof w:val="0"/>
           <w:sz w:val="20"/>
         </w:rPr>
+        <w:lastRenderedPageBreak/>
         <w:t xml:space="preserve">13d. </w:t>
       </w:r>
       <w:r>
@@ -21886,22 +21726,7 @@
           <w:sz w:val="20"/>
         </w:rPr>
         <w:tab/>
-      </w:r>
-      <w:proofErr w:type="gramStart"/>
-      <w:r>
-        <w:rPr>
-          <w:noProof w:val="0"/>
-          <w:sz w:val="20"/>
-        </w:rPr>
-        <w:t>If</w:t>
-      </w:r>
-      <w:proofErr w:type="gramEnd"/>
-      <w:r>
-        <w:rPr>
-          <w:noProof w:val="0"/>
-          <w:sz w:val="20"/>
-        </w:rPr>
-        <w:t xml:space="preserve"> you have indicated that there is a risk of Incidental Findings (vi) please outline your proposed protocol for information and/or action.  </w:t>
+        <w:t xml:space="preserve">If you have indicated that there is a risk of Incidental Findings (vi) please outline your proposed protocol for information and/or action.  </w:t>
       </w:r>
     </w:p>
     <w:tbl>
@@ -21968,22 +21793,7 @@
           <w:sz w:val="20"/>
         </w:rPr>
         <w:tab/>
-      </w:r>
-      <w:proofErr w:type="gramStart"/>
-      <w:r>
-        <w:rPr>
-          <w:noProof w:val="0"/>
-          <w:sz w:val="20"/>
-        </w:rPr>
-        <w:t>If</w:t>
-      </w:r>
-      <w:proofErr w:type="gramEnd"/>
-      <w:r>
-        <w:rPr>
-          <w:noProof w:val="0"/>
-          <w:sz w:val="20"/>
-        </w:rPr>
-        <w:t xml:space="preserve"> one or more of your participant groups could be considered vulnerable please describe any specific considerations you have built into the protocol to address this.</w:t>
+        <w:t>If one or more of your participant groups could be considered vulnerable please describe any specific considerations you have built into the protocol to address this.</w:t>
       </w:r>
     </w:p>
     <w:tbl>
@@ -22044,7 +21854,6 @@
           <w:noProof w:val="0"/>
           <w:sz w:val="20"/>
         </w:rPr>
-        <w:lastRenderedPageBreak/>
         <w:t xml:space="preserve"> Risk to Researcher(s)</w:t>
       </w:r>
     </w:p>
@@ -22071,22 +21880,7 @@
           <w:sz w:val="20"/>
         </w:rPr>
         <w:tab/>
-      </w:r>
-      <w:proofErr w:type="gramStart"/>
-      <w:r>
-        <w:rPr>
-          <w:noProof w:val="0"/>
-          <w:sz w:val="20"/>
-        </w:rPr>
-        <w:t>Does</w:t>
-      </w:r>
-      <w:proofErr w:type="gramEnd"/>
-      <w:r>
-        <w:rPr>
-          <w:noProof w:val="0"/>
-          <w:sz w:val="20"/>
-        </w:rPr>
-        <w:t xml:space="preserve"> this research study pose any risks to the researchers, assistants and data collectors?</w:t>
+        <w:t>Does this research study pose any risks to the researchers, assistants and data collectors?</w:t>
       </w:r>
     </w:p>
     <w:tbl>
@@ -22157,22 +21951,7 @@
           <w:sz w:val="20"/>
         </w:rPr>
         <w:tab/>
-      </w:r>
-      <w:proofErr w:type="gramStart"/>
-      <w:r>
-        <w:rPr>
-          <w:noProof w:val="0"/>
-          <w:sz w:val="20"/>
-        </w:rPr>
-        <w:t>If</w:t>
-      </w:r>
-      <w:proofErr w:type="gramEnd"/>
-      <w:r>
-        <w:rPr>
-          <w:noProof w:val="0"/>
-          <w:sz w:val="20"/>
-        </w:rPr>
-        <w:t xml:space="preserve"> there are any risks, explain the nature of the risks, how they will be minimized, and how </w:t>
+        <w:t xml:space="preserve">If there are any risks, explain the nature of the risks, how they will be minimized, and how </w:t>
       </w:r>
       <w:r>
         <w:rPr>
@@ -22453,7 +22232,7 @@
       <w:hyperlink r:id="rId41" w:history="1">
         <w:r>
           <w:rPr>
-            <w:rStyle w:val="Hyperlink"/>
+            <w:rStyle w:val="Hipervnculo"/>
             <w:rFonts w:ascii="Times New Roman" w:hAnsi="Times New Roman"/>
             <w:i/>
             <w:noProof w:val="0"/>
@@ -22486,7 +22265,7 @@
     </w:p>
     <w:p>
       <w:pPr>
-        <w:pStyle w:val="Heading6"/>
+        <w:pStyle w:val="Ttulo6"/>
         <w:keepNext w:val="0"/>
         <w:tabs>
           <w:tab w:val="clear" w:pos="468"/>
@@ -22518,7 +22297,7 @@
       <w:hyperlink r:id="rId42" w:anchor="page=12" w:history="1">
         <w:r>
           <w:rPr>
-            <w:rStyle w:val="Hyperlink"/>
+            <w:rStyle w:val="Hipervnculo"/>
             <w:noProof w:val="0"/>
             <w:sz w:val="24"/>
             <w:szCs w:val="24"/>
@@ -22562,23 +22341,12 @@
         </w:rPr>
         <w:tab/>
       </w:r>
-      <w:proofErr w:type="gramStart"/>
-      <w:r>
-        <w:rPr>
-          <w:noProof w:val="0"/>
-          <w:sz w:val="20"/>
-          <w:highlight w:val="yellow"/>
-        </w:rPr>
-        <w:t>Is</w:t>
-      </w:r>
-      <w:proofErr w:type="gramEnd"/>
-      <w:r>
-        <w:rPr>
-          <w:noProof w:val="0"/>
-          <w:sz w:val="20"/>
-          <w:highlight w:val="yellow"/>
-        </w:rPr>
-        <w:t xml:space="preserve"> there any incentive, monetary or otherwise, being offered for participation in the research </w:t>
+      <w:r>
+        <w:rPr>
+          <w:noProof w:val="0"/>
+          <w:sz w:val="20"/>
+        </w:rPr>
+        <w:t xml:space="preserve">Is there any incentive, monetary or otherwise, being offered for participation in the research </w:t>
       </w:r>
       <w:r>
         <w:rPr>
@@ -22586,7 +22354,6 @@
           <w:i/>
           <w:noProof w:val="0"/>
           <w:sz w:val="20"/>
-          <w:highlight w:val="yellow"/>
         </w:rPr>
         <w:t>(e.g., gifts, honorarium, course credits, etc.)</w:t>
       </w:r>
@@ -22860,23 +22627,12 @@
         </w:rPr>
         <w:tab/>
       </w:r>
-      <w:proofErr w:type="gramStart"/>
-      <w:r>
-        <w:rPr>
-          <w:noProof w:val="0"/>
-          <w:sz w:val="20"/>
-          <w:highlight w:val="yellow"/>
-        </w:rPr>
-        <w:t>Is</w:t>
-      </w:r>
-      <w:proofErr w:type="gramEnd"/>
-      <w:r>
-        <w:rPr>
-          <w:noProof w:val="0"/>
-          <w:sz w:val="20"/>
-          <w:highlight w:val="yellow"/>
-        </w:rPr>
-        <w:t xml:space="preserve"> there any reimbursement or compensation for participating in the research </w:t>
+      <w:r>
+        <w:rPr>
+          <w:noProof w:val="0"/>
+          <w:sz w:val="20"/>
+        </w:rPr>
+        <w:t xml:space="preserve">Is there any reimbursement or compensation for participating in the research </w:t>
       </w:r>
       <w:r>
         <w:rPr>
@@ -22884,7 +22640,6 @@
           <w:i/>
           <w:noProof w:val="0"/>
           <w:sz w:val="20"/>
-          <w:highlight w:val="yellow"/>
         </w:rPr>
         <w:t>(e.g., for transportation, parking, childcare, etc.)</w:t>
       </w:r>
@@ -23190,7 +22945,7 @@
     </w:p>
     <w:p>
       <w:pPr>
-        <w:pStyle w:val="Heading6"/>
+        <w:pStyle w:val="Ttulo6"/>
         <w:keepLines/>
         <w:tabs>
           <w:tab w:val="clear" w:pos="468"/>
@@ -23209,6 +22964,7 @@
           <w:sz w:val="24"/>
           <w:szCs w:val="24"/>
         </w:rPr>
+        <w:lastRenderedPageBreak/>
         <w:t>P</w:t>
       </w:r>
       <w:r>
@@ -23222,7 +22978,7 @@
       <w:hyperlink r:id="rId43" w:anchor="page=14" w:history="1">
         <w:r>
           <w:rPr>
-            <w:rStyle w:val="Hyperlink"/>
+            <w:rStyle w:val="Hipervnculo"/>
             <w:noProof w:val="0"/>
             <w:sz w:val="24"/>
             <w:szCs w:val="24"/>
@@ -23332,10 +23088,9 @@
         <w:t xml:space="preserve">Capacity refers to the ability of prospective or actual participants to understand relevant information presented about a research project, and to appreciate the potential consequences of their decision to participate or not participate. See the </w:t>
       </w:r>
       <w:hyperlink r:id="rId44" w:history="1">
-        <w:proofErr w:type="gramStart"/>
         <w:r>
           <w:rPr>
-            <w:rStyle w:val="Hyperlink"/>
+            <w:rStyle w:val="Hipervnculo"/>
             <w:rFonts w:ascii="Times New Roman" w:hAnsi="Times New Roman"/>
             <w:i/>
             <w:noProof w:val="0"/>
@@ -23343,7 +23098,6 @@
           </w:rPr>
           <w:t>TCPS  2</w:t>
         </w:r>
-        <w:proofErr w:type="gramEnd"/>
       </w:hyperlink>
       <w:r>
         <w:rPr>
@@ -23478,7 +23232,6 @@
                 <w:noProof w:val="0"/>
                 <w:sz w:val="22"/>
               </w:rPr>
-              <w:lastRenderedPageBreak/>
               <w:fldChar w:fldCharType="begin">
                 <w:ffData>
                   <w:name w:val="Check79"/>
@@ -25002,7 +24755,6 @@
           <w:b/>
           <w:noProof w:val="0"/>
           <w:sz w:val="20"/>
-          <w:highlight w:val="yellow"/>
         </w:rPr>
         <w:t>Means of Obtaining and Documenting Consent and/or Assent:</w:t>
       </w:r>
@@ -25059,7 +24811,7 @@
     </w:p>
     <w:p>
       <w:pPr>
-        <w:pStyle w:val="BodyTextIndent"/>
+        <w:pStyle w:val="Sangradetextonormal"/>
         <w:spacing w:before="120" w:after="0" w:line="276" w:lineRule="auto"/>
         <w:ind w:left="720"/>
         <w:rPr>
@@ -25175,7 +24927,7 @@
       <w:hyperlink r:id="rId45" w:history="1">
         <w:r>
           <w:rPr>
-            <w:rStyle w:val="Hyperlink"/>
+            <w:rStyle w:val="Hipervnculo"/>
             <w:rFonts w:ascii="Times New Roman" w:hAnsi="Times New Roman"/>
             <w:i/>
             <w:noProof w:val="0"/>
@@ -25191,23 +24943,12 @@
           <w:noProof w:val="0"/>
           <w:sz w:val="20"/>
         </w:rPr>
-        <w:t xml:space="preserve"> </w:t>
-      </w:r>
-      <w:proofErr w:type="gramStart"/>
-      <w:r>
-        <w:rPr>
-          <w:rFonts w:ascii="Times New Roman" w:hAnsi="Times New Roman"/>
-          <w:i/>
-          <w:noProof w:val="0"/>
-          <w:sz w:val="20"/>
-        </w:rPr>
-        <w:t>available )</w:t>
-      </w:r>
-      <w:proofErr w:type="gramEnd"/>
-    </w:p>
-    <w:p>
-      <w:pPr>
-        <w:pStyle w:val="BodyTextIndent"/>
+        <w:t xml:space="preserve"> available )</w:t>
+      </w:r>
+    </w:p>
+    <w:p>
+      <w:pPr>
+        <w:pStyle w:val="Sangradetextonormal"/>
         <w:tabs>
           <w:tab w:val="left" w:pos="3960"/>
         </w:tabs>
@@ -25325,7 +25066,7 @@
       <w:hyperlink r:id="rId46" w:history="1">
         <w:r>
           <w:rPr>
-            <w:rStyle w:val="Hyperlink"/>
+            <w:rStyle w:val="Hipervnculo"/>
             <w:rFonts w:ascii="Times New Roman" w:hAnsi="Times New Roman"/>
             <w:i/>
             <w:noProof w:val="0"/>
@@ -25354,7 +25095,7 @@
     </w:p>
     <w:p>
       <w:pPr>
-        <w:pStyle w:val="BodyTextIndent"/>
+        <w:pStyle w:val="Sangradetextonormal"/>
         <w:tabs>
           <w:tab w:val="left" w:pos="3960"/>
         </w:tabs>
@@ -25411,7 +25152,7 @@
     </w:p>
     <w:p>
       <w:pPr>
-        <w:pStyle w:val="BodyTextIndent"/>
+        <w:pStyle w:val="Sangradetextonormal"/>
         <w:spacing w:after="0" w:line="276" w:lineRule="auto"/>
         <w:ind w:left="1260" w:hanging="540"/>
         <w:rPr>
@@ -25536,7 +25277,7 @@
       <w:hyperlink r:id="rId47" w:history="1">
         <w:r>
           <w:rPr>
-            <w:rStyle w:val="Hyperlink"/>
+            <w:rStyle w:val="Hipervnculo"/>
             <w:rFonts w:ascii="Times New Roman" w:hAnsi="Times New Roman"/>
             <w:i/>
             <w:noProof w:val="0"/>
@@ -25557,7 +25298,7 @@
     </w:p>
     <w:p>
       <w:pPr>
-        <w:pStyle w:val="BodyTextIndent"/>
+        <w:pStyle w:val="Sangradetextonormal"/>
         <w:tabs>
           <w:tab w:val="left" w:pos="3960"/>
         </w:tabs>
@@ -25702,7 +25443,7 @@
     </w:p>
     <w:p>
       <w:pPr>
-        <w:pStyle w:val="BodyTextIndent"/>
+        <w:pStyle w:val="Sangradetextonormal"/>
         <w:spacing w:after="0" w:line="276" w:lineRule="auto"/>
         <w:ind w:left="1260" w:hanging="540"/>
         <w:rPr>
@@ -25718,6 +25459,7 @@
           <w:noProof w:val="0"/>
           <w:sz w:val="20"/>
         </w:rPr>
+        <w:lastRenderedPageBreak/>
         <w:tab/>
       </w:r>
       <w:r>
@@ -25741,7 +25483,7 @@
     </w:p>
     <w:p>
       <w:pPr>
-        <w:pStyle w:val="BodyTextIndent"/>
+        <w:pStyle w:val="Sangradetextonormal"/>
         <w:spacing w:after="0" w:line="276" w:lineRule="auto"/>
         <w:ind w:left="1260" w:hanging="540"/>
         <w:rPr>
@@ -25856,7 +25598,7 @@
     <w:bookmarkStart w:id="51" w:name="Check101"/>
     <w:p>
       <w:pPr>
-        <w:pStyle w:val="BodyTextIndent"/>
+        <w:pStyle w:val="Sangradetextonormal"/>
         <w:tabs>
           <w:tab w:val="left" w:pos="540"/>
         </w:tabs>
@@ -25965,7 +25707,7 @@
       <w:hyperlink r:id="rId48" w:history="1">
         <w:r>
           <w:rPr>
-            <w:rStyle w:val="Hyperlink"/>
+            <w:rStyle w:val="Hipervnculo"/>
             <w:rFonts w:cs="Arial"/>
             <w:noProof w:val="0"/>
             <w:sz w:val="20"/>
@@ -26010,7 +25752,7 @@
     </w:p>
     <w:p>
       <w:pPr>
-        <w:pStyle w:val="BodyTextIndent"/>
+        <w:pStyle w:val="Sangradetextonormal"/>
         <w:tabs>
           <w:tab w:val="left" w:pos="3960"/>
         </w:tabs>
@@ -26159,7 +25901,6 @@
           <w:noProof w:val="0"/>
           <w:sz w:val="20"/>
         </w:rPr>
-        <w:lastRenderedPageBreak/>
         <w:tab/>
       </w:r>
       <w:r>
@@ -26423,7 +26164,7 @@
       <w:hyperlink r:id="rId49" w:history="1">
         <w:r>
           <w:rPr>
-            <w:rStyle w:val="Hyperlink"/>
+            <w:rStyle w:val="Hipervnculo"/>
             <w:rFonts w:cs="Arial"/>
             <w:noProof w:val="0"/>
             <w:sz w:val="20"/>
@@ -26448,6 +26189,173 @@
           <w:sz w:val="20"/>
         </w:rPr>
         <w:t xml:space="preserve"> </w:t>
+      </w:r>
+    </w:p>
+    <w:p>
+      <w:pPr>
+        <w:keepNext/>
+        <w:tabs>
+          <w:tab w:val="left" w:pos="0"/>
+          <w:tab w:val="left" w:pos="426"/>
+          <w:tab w:val="left" w:pos="709"/>
+          <w:tab w:val="left" w:pos="990"/>
+        </w:tabs>
+        <w:spacing w:before="120" w:after="120"/>
+        <w:ind w:left="851" w:hanging="41"/>
+        <w:jc w:val="both"/>
+        <w:rPr>
+          <w:rFonts w:cs="Arial"/>
+          <w:noProof w:val="0"/>
+          <w:sz w:val="20"/>
+        </w:rPr>
+      </w:pPr>
+      <w:r>
+        <w:rPr>
+          <w:rFonts w:cs="Arial"/>
+          <w:noProof w:val="0"/>
+          <w:sz w:val="20"/>
+        </w:rPr>
+        <w:t>The researcher will send an email to the participants explaining how we obtained the</w:t>
+      </w:r>
+      <w:r>
+        <w:rPr>
+          <w:rFonts w:cs="Arial"/>
+          <w:noProof w:val="0"/>
+          <w:sz w:val="20"/>
+        </w:rPr>
+        <w:t xml:space="preserve">ir personal information, </w:t>
+      </w:r>
+      <w:r>
+        <w:rPr>
+          <w:rFonts w:cs="Arial"/>
+          <w:noProof w:val="0"/>
+          <w:sz w:val="20"/>
+        </w:rPr>
+        <w:t>objective</w:t>
+      </w:r>
+      <w:r>
+        <w:rPr>
+          <w:rFonts w:cs="Arial"/>
+          <w:noProof w:val="0"/>
+          <w:sz w:val="20"/>
+        </w:rPr>
+        <w:t xml:space="preserve"> of the research and including the survey</w:t>
+      </w:r>
+    </w:p>
+    <w:p>
+      <w:pPr>
+        <w:keepNext/>
+        <w:tabs>
+          <w:tab w:val="left" w:pos="0"/>
+          <w:tab w:val="left" w:pos="426"/>
+          <w:tab w:val="left" w:pos="709"/>
+          <w:tab w:val="left" w:pos="990"/>
+        </w:tabs>
+        <w:spacing w:before="120" w:after="120"/>
+        <w:ind w:left="851" w:hanging="41"/>
+        <w:jc w:val="both"/>
+        <w:rPr>
+          <w:rFonts w:cs="Arial"/>
+          <w:noProof w:val="0"/>
+          <w:sz w:val="20"/>
+        </w:rPr>
+      </w:pPr>
+      <w:r>
+        <w:rPr>
+          <w:rFonts w:cs="Arial"/>
+          <w:noProof w:val="0"/>
+          <w:sz w:val="20"/>
+        </w:rPr>
+        <w:t xml:space="preserve">In case of </w:t>
+      </w:r>
+      <w:r>
+        <w:rPr>
+          <w:rFonts w:cs="Arial"/>
+          <w:noProof w:val="0"/>
+          <w:sz w:val="20"/>
+        </w:rPr>
+        <w:t>not obtain positive answer, the researchers will continue recruiting participants.</w:t>
+      </w:r>
+    </w:p>
+    <w:p>
+      <w:pPr>
+        <w:keepNext/>
+        <w:tabs>
+          <w:tab w:val="left" w:pos="0"/>
+          <w:tab w:val="left" w:pos="426"/>
+          <w:tab w:val="left" w:pos="709"/>
+          <w:tab w:val="left" w:pos="990"/>
+        </w:tabs>
+        <w:spacing w:before="120" w:after="120"/>
+        <w:ind w:left="851" w:hanging="41"/>
+        <w:jc w:val="both"/>
+        <w:rPr>
+          <w:rFonts w:cs="Arial"/>
+          <w:noProof w:val="0"/>
+          <w:sz w:val="20"/>
+        </w:rPr>
+      </w:pPr>
+      <w:r>
+        <w:rPr>
+          <w:rFonts w:cs="Arial"/>
+          <w:noProof w:val="0"/>
+          <w:sz w:val="20"/>
+        </w:rPr>
+        <w:t xml:space="preserve">The researcher will check the candidates who are willing to have an interview. </w:t>
+      </w:r>
+    </w:p>
+    <w:p>
+      <w:pPr>
+        <w:keepNext/>
+        <w:tabs>
+          <w:tab w:val="left" w:pos="0"/>
+          <w:tab w:val="left" w:pos="426"/>
+          <w:tab w:val="left" w:pos="709"/>
+          <w:tab w:val="left" w:pos="990"/>
+        </w:tabs>
+        <w:spacing w:before="120" w:after="120"/>
+        <w:ind w:left="851" w:hanging="41"/>
+        <w:jc w:val="both"/>
+        <w:rPr>
+          <w:rFonts w:cs="Arial"/>
+          <w:noProof w:val="0"/>
+          <w:sz w:val="20"/>
+        </w:rPr>
+      </w:pPr>
+      <w:r>
+        <w:rPr>
+          <w:rFonts w:cs="Arial"/>
+          <w:noProof w:val="0"/>
+          <w:sz w:val="20"/>
+        </w:rPr>
+        <w:t>To arrange the interview, the research coordinator will send an email asking to the participant for the interview schedule.</w:t>
+      </w:r>
+    </w:p>
+    <w:p>
+      <w:pPr>
+        <w:keepNext/>
+        <w:tabs>
+          <w:tab w:val="left" w:pos="0"/>
+          <w:tab w:val="left" w:pos="426"/>
+          <w:tab w:val="left" w:pos="709"/>
+          <w:tab w:val="left" w:pos="990"/>
+        </w:tabs>
+        <w:spacing w:before="120" w:after="120"/>
+        <w:ind w:left="851" w:hanging="41"/>
+        <w:jc w:val="both"/>
+        <w:rPr>
+          <w:rFonts w:cs="Arial"/>
+          <w:noProof w:val="0"/>
+          <w:sz w:val="20"/>
+        </w:rPr>
+      </w:pPr>
+      <w:r>
+        <w:rPr>
+          <w:rFonts w:cs="Arial"/>
+          <w:noProof w:val="0"/>
+          <w:sz w:val="20"/>
+        </w:rPr>
+        <w:t>After having the interview, the research coordinator will thank for the time to the participant and confirm his/her anonymity in the research report.</w:t>
       </w:r>
     </w:p>
     <w:p>
@@ -26773,32 +26681,19 @@
         </w:rPr>
         <w:tab/>
       </w:r>
-      <w:proofErr w:type="gramStart"/>
       <w:r>
         <w:rPr>
           <w:rFonts w:ascii="Arial (W1)" w:hAnsi="Arial (W1)"/>
           <w:noProof w:val="0"/>
           <w:sz w:val="20"/>
-          <w:highlight w:val="yellow"/>
-        </w:rPr>
-        <w:t>If</w:t>
-      </w:r>
-      <w:proofErr w:type="gramEnd"/>
-      <w:r>
-        <w:rPr>
-          <w:rFonts w:ascii="Arial (W1)" w:hAnsi="Arial (W1)"/>
-          <w:noProof w:val="0"/>
-          <w:sz w:val="20"/>
-          <w:highlight w:val="yellow"/>
-        </w:rPr>
-        <w:t xml:space="preserve"> yes, describe how you will obtain and document ongoing consent.</w:t>
-      </w:r>
-      <w:r>
-        <w:rPr>
-          <w:rFonts w:cs="Arial"/>
-          <w:noProof w:val="0"/>
-          <w:sz w:val="20"/>
-          <w:highlight w:val="yellow"/>
+        </w:rPr>
+        <w:t>If yes, describe how you will obtain and document ongoing consent.</w:t>
+      </w:r>
+      <w:r>
+        <w:rPr>
+          <w:rFonts w:cs="Arial"/>
+          <w:noProof w:val="0"/>
+          <w:sz w:val="20"/>
         </w:rPr>
         <w:t xml:space="preserve"> If consent procedures differ for each group or activity, please clarify each group or activity </w:t>
       </w:r>
@@ -26807,7 +26702,6 @@
           <w:rFonts w:cs="Arial"/>
           <w:noProof w:val="0"/>
           <w:sz w:val="20"/>
-          <w:highlight w:val="yellow"/>
         </w:rPr>
         <w:t xml:space="preserve">that </w:t>
       </w:r>
@@ -26816,7 +26710,6 @@
           <w:rFonts w:cs="Arial"/>
           <w:noProof w:val="0"/>
           <w:sz w:val="20"/>
-          <w:highlight w:val="yellow"/>
         </w:rPr>
         <w:t>you are referring to.</w:t>
       </w:r>
@@ -27073,6 +26966,7 @@
           <w:noProof w:val="0"/>
           <w:sz w:val="20"/>
         </w:rPr>
+        <w:lastRenderedPageBreak/>
         <w:t xml:space="preserve">What will happen to a person’s data if s/he withdraws part way through the study or after the data have been collected/submitted? If applicable, include information about visual data such as photos or videos. </w:t>
       </w:r>
       <w:r>
@@ -27444,7 +27338,6 @@
           <w:sz w:val="22"/>
           <w:highlight w:val="lightGray"/>
         </w:rPr>
-        <w:lastRenderedPageBreak/>
         <w:fldChar w:fldCharType="begin">
           <w:ffData>
             <w:name w:val="Check111"/>
@@ -27562,7 +27455,6 @@
           <w:b/>
           <w:noProof w:val="0"/>
           <w:sz w:val="20"/>
-          <w:highlight w:val="yellow"/>
         </w:rPr>
         <w:t>Free and Informed Consent Checklist:</w:t>
       </w:r>
@@ -27622,7 +27514,7 @@
             <w:calcOnExit w:val="0"/>
             <w:checkBox>
               <w:sizeAuto/>
-              <w:default w:val="0"/>
+              <w:default w:val="1"/>
             </w:checkBox>
           </w:ffData>
         </w:fldChar>
@@ -27645,13 +27537,6 @@
           <w:noProof w:val="0"/>
           <w:sz w:val="20"/>
         </w:rPr>
-        <w:fldChar w:fldCharType="separate"/>
-      </w:r>
-      <w:r>
-        <w:rPr>
-          <w:noProof w:val="0"/>
-          <w:sz w:val="20"/>
-        </w:rPr>
         <w:fldChar w:fldCharType="end"/>
       </w:r>
       <w:r>
@@ -27682,12 +27567,12 @@
         </w:rPr>
         <w:fldChar w:fldCharType="begin">
           <w:ffData>
-            <w:name w:val="Check13"/>
+            <w:name w:val=""/>
             <w:enabled/>
             <w:calcOnExit w:val="0"/>
             <w:checkBox>
               <w:sizeAuto/>
-              <w:default w:val="0"/>
+              <w:default w:val="1"/>
             </w:checkBox>
           </w:ffData>
         </w:fldChar>
@@ -27704,13 +27589,6 @@
           <w:noProof w:val="0"/>
           <w:sz w:val="20"/>
         </w:rPr>
-      </w:r>
-      <w:r>
-        <w:rPr>
-          <w:noProof w:val="0"/>
-          <w:sz w:val="20"/>
-        </w:rPr>
-        <w:fldChar w:fldCharType="separate"/>
       </w:r>
       <w:r>
         <w:rPr>
@@ -27794,7 +27672,7 @@
     </w:p>
     <w:p>
       <w:pPr>
-        <w:pStyle w:val="Heading6"/>
+        <w:pStyle w:val="Ttulo6"/>
         <w:pBdr>
           <w:top w:val="single" w:sz="12" w:space="2" w:color="auto"/>
         </w:pBdr>
@@ -27828,7 +27706,7 @@
       <w:hyperlink r:id="rId50" w:anchor="page=17" w:history="1">
         <w:r>
           <w:rPr>
-            <w:rStyle w:val="Hyperlink"/>
+            <w:rStyle w:val="Hipervnculo"/>
             <w:noProof w:val="0"/>
             <w:sz w:val="24"/>
             <w:szCs w:val="24"/>
@@ -28647,6 +28525,7 @@
           <w:noProof w:val="0"/>
           <w:sz w:val="22"/>
         </w:rPr>
+        <w:lastRenderedPageBreak/>
         <w:fldChar w:fldCharType="begin">
           <w:ffData>
             <w:name w:val="Check117"/>
@@ -29229,7 +29108,6 @@
           <w:noProof w:val="0"/>
           <w:sz w:val="22"/>
         </w:rPr>
-        <w:lastRenderedPageBreak/>
         <w:fldChar w:fldCharType="begin">
           <w:ffData>
             <w:name w:val="Check122"/>
@@ -29325,23 +29203,12 @@
         </w:rPr>
         <w:tab/>
       </w:r>
-      <w:proofErr w:type="gramStart"/>
-      <w:r>
-        <w:rPr>
-          <w:noProof w:val="0"/>
-          <w:sz w:val="20"/>
-          <w:highlight w:val="yellow"/>
-        </w:rPr>
-        <w:t>If</w:t>
-      </w:r>
-      <w:proofErr w:type="gramEnd"/>
-      <w:r>
-        <w:rPr>
-          <w:noProof w:val="0"/>
-          <w:sz w:val="20"/>
-          <w:highlight w:val="yellow"/>
-        </w:rPr>
-        <w:t xml:space="preserve"> confidentiality will be protected, describe the procedures to be used to ensure the anonymity of participants and for preserving the confidentiality of their data </w:t>
+      <w:r>
+        <w:rPr>
+          <w:noProof w:val="0"/>
+          <w:sz w:val="20"/>
+        </w:rPr>
+        <w:t xml:space="preserve">If confidentiality will be protected, describe the procedures to be used to ensure the anonymity of participants and for preserving the confidentiality of their data </w:t>
       </w:r>
       <w:r>
         <w:rPr>
@@ -29349,7 +29216,6 @@
           <w:i/>
           <w:noProof w:val="0"/>
           <w:sz w:val="20"/>
-          <w:highlight w:val="yellow"/>
         </w:rPr>
         <w:t>(e.g., pseudonyms, changing identifying information and features, coding sheet, etc.) If you will use different procedures for different participant groups and/or different data methods be sure to clarify each procedure</w:t>
       </w:r>
@@ -29357,7 +29223,6 @@
         <w:rPr>
           <w:noProof w:val="0"/>
           <w:sz w:val="20"/>
-          <w:highlight w:val="yellow"/>
         </w:rPr>
         <w:t>.</w:t>
       </w:r>
@@ -29439,22 +29304,7 @@
           <w:sz w:val="20"/>
         </w:rPr>
         <w:tab/>
-      </w:r>
-      <w:proofErr w:type="gramStart"/>
-      <w:r>
-        <w:rPr>
-          <w:noProof w:val="0"/>
-          <w:sz w:val="20"/>
-        </w:rPr>
-        <w:t>If</w:t>
-      </w:r>
-      <w:proofErr w:type="gramEnd"/>
-      <w:r>
-        <w:rPr>
-          <w:noProof w:val="0"/>
-          <w:sz w:val="20"/>
-        </w:rPr>
-        <w:t xml:space="preserve"> there are limits to confide</w:t>
+        <w:t>If there are limits to confide</w:t>
       </w:r>
       <w:r>
         <w:rPr>
@@ -29468,23 +29318,7 @@
           <w:noProof w:val="0"/>
           <w:sz w:val="20"/>
         </w:rPr>
-        <w:t xml:space="preserve">a. </w:t>
-      </w:r>
-      <w:proofErr w:type="gramStart"/>
-      <w:r>
-        <w:rPr>
-          <w:noProof w:val="0"/>
-          <w:sz w:val="20"/>
-        </w:rPr>
-        <w:t>above</w:t>
-      </w:r>
-      <w:proofErr w:type="gramEnd"/>
-      <w:r>
-        <w:rPr>
-          <w:noProof w:val="0"/>
-          <w:sz w:val="20"/>
-        </w:rPr>
-        <w:t xml:space="preserve">, explain what the limits are and how you will address them with the participants. </w:t>
+        <w:t xml:space="preserve">a. above, explain what the limits are and how you will address them with the participants. </w:t>
       </w:r>
       <w:r>
         <w:rPr>
@@ -29572,7 +29406,7 @@
     </w:tbl>
     <w:p>
       <w:pPr>
-        <w:pStyle w:val="Heading6"/>
+        <w:pStyle w:val="Ttulo6"/>
         <w:tabs>
           <w:tab w:val="clear" w:pos="468"/>
           <w:tab w:val="left" w:pos="360"/>
@@ -29603,7 +29437,7 @@
       <w:hyperlink r:id="rId51" w:anchor="page=19" w:history="1">
         <w:r>
           <w:rPr>
-            <w:rStyle w:val="Hyperlink"/>
+            <w:rStyle w:val="Hipervnculo"/>
             <w:noProof w:val="0"/>
             <w:sz w:val="24"/>
             <w:szCs w:val="24"/>
@@ -29659,29 +29493,17 @@
         </w:rPr>
         <w:tab/>
       </w:r>
-      <w:proofErr w:type="gramStart"/>
-      <w:r>
-        <w:rPr>
-          <w:noProof w:val="0"/>
-          <w:sz w:val="20"/>
-          <w:highlight w:val="yellow"/>
-        </w:rPr>
-        <w:t>What</w:t>
-      </w:r>
-      <w:proofErr w:type="gramEnd"/>
-      <w:r>
-        <w:rPr>
-          <w:noProof w:val="0"/>
-          <w:sz w:val="20"/>
-          <w:highlight w:val="yellow"/>
-        </w:rPr>
-        <w:t xml:space="preserve"> </w:t>
-      </w:r>
-      <w:r>
-        <w:rPr>
-          <w:noProof w:val="0"/>
-          <w:sz w:val="20"/>
-          <w:highlight w:val="yellow"/>
+      <w:r>
+        <w:rPr>
+          <w:noProof w:val="0"/>
+          <w:sz w:val="20"/>
+        </w:rPr>
+        <w:t xml:space="preserve">What </w:t>
+      </w:r>
+      <w:r>
+        <w:rPr>
+          <w:noProof w:val="0"/>
+          <w:sz w:val="20"/>
         </w:rPr>
         <w:t>use(s) will be made of all types</w:t>
       </w:r>
@@ -29689,7 +29511,6 @@
         <w:rPr>
           <w:noProof w:val="0"/>
           <w:sz w:val="20"/>
-          <w:highlight w:val="yellow"/>
         </w:rPr>
         <w:t xml:space="preserve"> of data collected </w:t>
       </w:r>
@@ -29699,7 +29520,6 @@
           <w:i/>
           <w:noProof w:val="0"/>
           <w:sz w:val="20"/>
-          <w:highlight w:val="yellow"/>
         </w:rPr>
         <w:t>(field notes, photos, videos, audiotapes, transcripts, etc.)</w:t>
       </w:r>
@@ -29707,7 +29527,6 @@
         <w:rPr>
           <w:noProof w:val="0"/>
           <w:sz w:val="20"/>
-          <w:highlight w:val="yellow"/>
         </w:rPr>
         <w:t>?</w:t>
       </w:r>
@@ -30067,22 +29886,7 @@
           <w:sz w:val="20"/>
         </w:rPr>
         <w:tab/>
-      </w:r>
-      <w:proofErr w:type="gramStart"/>
-      <w:r>
-        <w:rPr>
-          <w:noProof w:val="0"/>
-          <w:sz w:val="20"/>
-        </w:rPr>
-        <w:t>If</w:t>
-      </w:r>
-      <w:proofErr w:type="gramEnd"/>
-      <w:r>
-        <w:rPr>
-          <w:noProof w:val="0"/>
-          <w:sz w:val="20"/>
-        </w:rPr>
-        <w:t xml:space="preserve"> yes or possibly, indicate what purposes you plan for this data and how will you obtain consent for future data analysis from the participants </w:t>
+        <w:t xml:space="preserve">If yes or possibly, indicate what purposes you plan for this data and how will you obtain consent for future data analysis from the participants </w:t>
       </w:r>
       <w:r>
         <w:rPr>
@@ -30455,6 +30259,7 @@
           <w:noProof w:val="0"/>
           <w:sz w:val="20"/>
         </w:rPr>
+        <w:lastRenderedPageBreak/>
         <w:t>25</w:t>
       </w:r>
       <w:r>
@@ -30472,24 +30277,7 @@
           <w:sz w:val="20"/>
         </w:rPr>
         <w:tab/>
-      </w:r>
-      <w:proofErr w:type="gramStart"/>
-      <w:r>
-        <w:rPr>
-          <w:rFonts w:cs="Arial"/>
-          <w:noProof w:val="0"/>
-          <w:sz w:val="20"/>
-        </w:rPr>
-        <w:t>If</w:t>
-      </w:r>
-      <w:proofErr w:type="gramEnd"/>
-      <w:r>
-        <w:rPr>
-          <w:rFonts w:cs="Arial"/>
-          <w:noProof w:val="0"/>
-          <w:sz w:val="20"/>
-        </w:rPr>
-        <w:t xml:space="preserve"> yes or possibly: </w:t>
+        <w:t xml:space="preserve">If yes or possibly: </w:t>
       </w:r>
     </w:p>
     <w:p>
@@ -30503,23 +30291,13 @@
           <w:sz w:val="20"/>
         </w:rPr>
       </w:pPr>
-      <w:proofErr w:type="spellStart"/>
-      <w:r>
-        <w:rPr>
-          <w:rFonts w:cs="Arial"/>
-          <w:noProof w:val="0"/>
-          <w:sz w:val="20"/>
-        </w:rPr>
-        <w:t>i</w:t>
-      </w:r>
-      <w:proofErr w:type="spellEnd"/>
-      <w:r>
-        <w:rPr>
-          <w:rFonts w:cs="Arial"/>
-          <w:noProof w:val="0"/>
-          <w:sz w:val="20"/>
-        </w:rPr>
-        <w:t xml:space="preserve">) </w:t>
+      <w:r>
+        <w:rPr>
+          <w:rFonts w:cs="Arial"/>
+          <w:noProof w:val="0"/>
+          <w:sz w:val="20"/>
+        </w:rPr>
+        <w:t xml:space="preserve">i) </w:t>
       </w:r>
       <w:r>
         <w:rPr>
@@ -30904,7 +30682,6 @@
           <w:noProof w:val="0"/>
           <w:sz w:val="20"/>
         </w:rPr>
-        <w:lastRenderedPageBreak/>
         <w:t>26b.</w:t>
       </w:r>
       <w:r>
@@ -30913,22 +30690,7 @@
           <w:sz w:val="20"/>
         </w:rPr>
         <w:tab/>
-      </w:r>
-      <w:proofErr w:type="gramStart"/>
-      <w:r>
-        <w:rPr>
-          <w:noProof w:val="0"/>
-          <w:sz w:val="20"/>
-        </w:rPr>
-        <w:t>If</w:t>
-      </w:r>
-      <w:proofErr w:type="gramEnd"/>
-      <w:r>
-        <w:rPr>
-          <w:noProof w:val="0"/>
-          <w:sz w:val="20"/>
-        </w:rPr>
-        <w:t xml:space="preserve"> yes, explain how the data will be used for a commercial purpose:</w:t>
+        <w:t>If yes, explain how the data will be used for a commercial purpose:</w:t>
       </w:r>
     </w:p>
     <w:tbl>
@@ -30996,22 +30758,7 @@
           <w:sz w:val="20"/>
         </w:rPr>
         <w:tab/>
-      </w:r>
-      <w:proofErr w:type="gramStart"/>
-      <w:r>
-        <w:rPr>
-          <w:noProof w:val="0"/>
-          <w:sz w:val="20"/>
-        </w:rPr>
-        <w:t>If</w:t>
-      </w:r>
-      <w:proofErr w:type="gramEnd"/>
-      <w:r>
-        <w:rPr>
-          <w:noProof w:val="0"/>
-          <w:sz w:val="20"/>
-        </w:rPr>
-        <w:t xml:space="preserve"> yes, indicate if and how participants will benefit from commercialization. </w:t>
+        <w:t xml:space="preserve">If yes, indicate if and how participants will benefit from commercialization. </w:t>
       </w:r>
     </w:p>
     <w:tbl>
@@ -31067,15 +30814,13 @@
           <w:b/>
           <w:noProof w:val="0"/>
           <w:sz w:val="20"/>
-          <w:highlight w:val="yellow"/>
-        </w:rPr>
-      </w:pPr>
-      <w:r>
-        <w:rPr>
-          <w:b/>
-          <w:noProof w:val="0"/>
-          <w:sz w:val="20"/>
-          <w:highlight w:val="yellow"/>
+        </w:rPr>
+      </w:pPr>
+      <w:r>
+        <w:rPr>
+          <w:b/>
+          <w:noProof w:val="0"/>
+          <w:sz w:val="20"/>
         </w:rPr>
         <w:t>Maintenance and Disposal of Data</w:t>
       </w:r>
@@ -31211,14 +30956,12 @@
               <w:spacing w:before="120" w:after="120"/>
               <w:ind w:left="448"/>
               <w:rPr>
-                <w:b/>
                 <w:noProof w:val="0"/>
                 <w:sz w:val="20"/>
               </w:rPr>
             </w:pPr>
             <w:r>
               <w:rPr>
-                <w:b/>
                 <w:noProof w:val="0"/>
                 <w:sz w:val="20"/>
               </w:rPr>
@@ -31226,7 +30969,6 @@
             </w:r>
             <w:r>
               <w:rPr>
-                <w:b/>
                 <w:noProof w:val="0"/>
                 <w:sz w:val="20"/>
               </w:rPr>
@@ -31234,7 +30976,6 @@
             </w:r>
             <w:r>
               <w:rPr>
-                <w:b/>
                 <w:noProof w:val="0"/>
                 <w:sz w:val="20"/>
               </w:rPr>
@@ -31333,6 +31074,8 @@
                 <w:sz w:val="20"/>
               </w:rPr>
             </w:pPr>
+            <w:bookmarkStart w:id="73" w:name="_GoBack"/>
+            <w:bookmarkEnd w:id="73"/>
           </w:p>
         </w:tc>
       </w:tr>
@@ -31393,6 +31136,31 @@
           <w:sz w:val="20"/>
         </w:rPr>
         <w:t>:</w:t>
+      </w:r>
+    </w:p>
+    <w:p>
+      <w:pPr>
+        <w:keepNext/>
+        <w:spacing w:after="120"/>
+        <w:ind w:left="1260"/>
+        <w:rPr>
+          <w:noProof w:val="0"/>
+          <w:sz w:val="20"/>
+        </w:rPr>
+      </w:pPr>
+      <w:r>
+        <w:rPr>
+          <w:noProof w:val="0"/>
+          <w:sz w:val="20"/>
+        </w:rPr>
+        <w:t>Data will b</w:t>
+      </w:r>
+      <w:r>
+        <w:rPr>
+          <w:noProof w:val="0"/>
+          <w:sz w:val="20"/>
+        </w:rPr>
+        <w:t>e erase immediately after delivering report.</w:t>
       </w:r>
     </w:p>
     <w:tbl>
@@ -31555,6 +31323,7 @@
           <w:noProof w:val="0"/>
           <w:sz w:val="20"/>
         </w:rPr>
+        <w:lastRenderedPageBreak/>
         <w:t>Dissemination</w:t>
       </w:r>
     </w:p>
@@ -31631,7 +31400,7 @@
           </w:ffData>
         </w:fldChar>
       </w:r>
-      <w:bookmarkStart w:id="73" w:name="Check132"/>
+      <w:bookmarkStart w:id="74" w:name="Check132"/>
       <w:r>
         <w:rPr>
           <w:rFonts w:ascii="Arial (W1)" w:hAnsi="Arial (W1)"/>
@@ -31671,7 +31440,7 @@
         </w:rPr>
         <w:fldChar w:fldCharType="end"/>
       </w:r>
-      <w:bookmarkEnd w:id="73"/>
+      <w:bookmarkEnd w:id="74"/>
       <w:r>
         <w:rPr>
           <w:rFonts w:ascii="Arial (W1)" w:hAnsi="Arial (W1)"/>
@@ -31722,7 +31491,7 @@
           </w:ffData>
         </w:fldChar>
       </w:r>
-      <w:bookmarkStart w:id="74" w:name="Check135"/>
+      <w:bookmarkStart w:id="75" w:name="Check135"/>
       <w:r>
         <w:rPr>
           <w:rFonts w:ascii="Arial (W1)" w:hAnsi="Arial (W1)"/>
@@ -31762,7 +31531,7 @@
         </w:rPr>
         <w:fldChar w:fldCharType="end"/>
       </w:r>
-      <w:bookmarkEnd w:id="74"/>
+      <w:bookmarkEnd w:id="75"/>
       <w:r>
         <w:rPr>
           <w:rFonts w:ascii="Arial (W1)" w:hAnsi="Arial (W1)"/>
@@ -31779,7 +31548,7 @@
         </w:rPr>
         <w:t xml:space="preserve">Presentations at </w:t>
       </w:r>
-      <w:bookmarkStart w:id="75" w:name="Check133"/>
+      <w:bookmarkStart w:id="76" w:name="Check133"/>
       <w:r>
         <w:rPr>
           <w:rFonts w:ascii="Arial (W1)" w:hAnsi="Arial (W1)"/>
@@ -31855,7 +31624,7 @@
         </w:rPr>
         <w:fldChar w:fldCharType="end"/>
       </w:r>
-      <w:bookmarkEnd w:id="75"/>
+      <w:bookmarkEnd w:id="76"/>
       <w:r>
         <w:rPr>
           <w:rFonts w:ascii="Arial (W1)" w:hAnsi="Arial (W1)"/>
@@ -31873,7 +31642,7 @@
         <w:t>Published article, chapter or book</w:t>
       </w:r>
     </w:p>
-    <w:bookmarkStart w:id="76" w:name="Check136"/>
+    <w:bookmarkStart w:id="77" w:name="Check136"/>
     <w:p>
       <w:pPr>
         <w:tabs>
@@ -31946,7 +31715,7 @@
         </w:rPr>
         <w:fldChar w:fldCharType="end"/>
       </w:r>
-      <w:bookmarkEnd w:id="76"/>
+      <w:bookmarkEnd w:id="77"/>
       <w:r>
         <w:rPr>
           <w:rFonts w:ascii="Arial (W1)" w:hAnsi="Arial (W1)"/>
@@ -31955,7 +31724,7 @@
         </w:rPr>
         <w:t xml:space="preserve"> </w:t>
       </w:r>
-      <w:bookmarkStart w:id="77" w:name="Check134"/>
+      <w:bookmarkStart w:id="78" w:name="Check134"/>
       <w:r>
         <w:rPr>
           <w:rFonts w:ascii="Arial (W1)" w:hAnsi="Arial (W1)"/>
@@ -31988,27 +31757,7 @@
           <w:noProof w:val="0"/>
           <w:sz w:val="20"/>
         </w:rPr>
-        <w:t>Vic Theses are posted on “</w:t>
-      </w:r>
-      <w:proofErr w:type="spellStart"/>
-      <w:r>
-        <w:rPr>
-          <w:rFonts w:ascii="Times New Roman" w:hAnsi="Times New Roman"/>
-          <w:i/>
-          <w:noProof w:val="0"/>
-          <w:sz w:val="20"/>
-        </w:rPr>
-        <w:t>UVicSpace</w:t>
-      </w:r>
-      <w:proofErr w:type="spellEnd"/>
-      <w:r>
-        <w:rPr>
-          <w:rFonts w:ascii="Times New Roman" w:hAnsi="Times New Roman"/>
-          <w:i/>
-          <w:noProof w:val="0"/>
-          <w:sz w:val="20"/>
-        </w:rPr>
-        <w:t>”</w:t>
+        <w:t>Vic Theses are posted on “UVicSpace”</w:t>
       </w:r>
       <w:r>
         <w:rPr>
@@ -32126,7 +31875,7 @@
         </w:rPr>
         <w:fldChar w:fldCharType="end"/>
       </w:r>
-      <w:bookmarkEnd w:id="77"/>
+      <w:bookmarkEnd w:id="78"/>
       <w:r>
         <w:rPr>
           <w:rFonts w:ascii="Arial (W1)" w:hAnsi="Arial (W1)"/>
@@ -32161,8 +31910,8 @@
         <w:t>)</w:t>
       </w:r>
     </w:p>
-    <w:bookmarkStart w:id="78" w:name="Check131"/>
-    <w:bookmarkStart w:id="79" w:name="Check137"/>
+    <w:bookmarkStart w:id="79" w:name="Check131"/>
+    <w:bookmarkStart w:id="80" w:name="Check137"/>
     <w:p>
       <w:pPr>
         <w:tabs>
@@ -32237,7 +31986,7 @@
         </w:rPr>
         <w:fldChar w:fldCharType="end"/>
       </w:r>
-      <w:bookmarkEnd w:id="78"/>
+      <w:bookmarkEnd w:id="79"/>
       <w:r>
         <w:rPr>
           <w:rFonts w:ascii="Arial (W1)" w:hAnsi="Arial (W1)"/>
@@ -32346,7 +32095,7 @@
         </w:rPr>
         <w:fldChar w:fldCharType="end"/>
       </w:r>
-      <w:bookmarkEnd w:id="79"/>
+      <w:bookmarkEnd w:id="80"/>
       <w:r>
         <w:rPr>
           <w:rFonts w:ascii="Arial (W1)" w:hAnsi="Arial (W1)"/>
@@ -32406,7 +32155,7 @@
     </w:tbl>
     <w:p>
       <w:pPr>
-        <w:pStyle w:val="Heading6"/>
+        <w:pStyle w:val="Ttulo6"/>
         <w:tabs>
           <w:tab w:val="clear" w:pos="468"/>
           <w:tab w:val="left" w:pos="360"/>
@@ -32437,7 +32186,7 @@
       <w:hyperlink r:id="rId52" w:anchor="page=21" w:history="1">
         <w:r>
           <w:rPr>
-            <w:rStyle w:val="Hyperlink"/>
+            <w:rStyle w:val="Hipervnculo"/>
             <w:noProof w:val="0"/>
             <w:sz w:val="24"/>
             <w:szCs w:val="24"/>
@@ -32487,7 +32236,7 @@
         <w:t>)?</w:t>
       </w:r>
     </w:p>
-    <w:bookmarkStart w:id="80" w:name="Check138"/>
+    <w:bookmarkStart w:id="81" w:name="Check138"/>
     <w:p>
       <w:pPr>
         <w:spacing w:before="120" w:after="120"/>
@@ -32556,7 +32305,7 @@
         </w:rPr>
         <w:fldChar w:fldCharType="end"/>
       </w:r>
-      <w:bookmarkEnd w:id="80"/>
+      <w:bookmarkEnd w:id="81"/>
       <w:r>
         <w:rPr>
           <w:rFonts w:ascii="Arial (W1)" w:hAnsi="Arial (W1)"/>
@@ -32676,7 +32425,6 @@
           <w:noProof w:val="0"/>
           <w:sz w:val="20"/>
         </w:rPr>
-        <w:lastRenderedPageBreak/>
         <w:t>29b.</w:t>
       </w:r>
       <w:r>
@@ -32685,22 +32433,7 @@
           <w:sz w:val="20"/>
         </w:rPr>
         <w:tab/>
-      </w:r>
-      <w:proofErr w:type="gramStart"/>
-      <w:r>
-        <w:rPr>
-          <w:noProof w:val="0"/>
-          <w:sz w:val="20"/>
-        </w:rPr>
-        <w:t>If</w:t>
-      </w:r>
-      <w:proofErr w:type="gramEnd"/>
-      <w:r>
-        <w:rPr>
-          <w:noProof w:val="0"/>
-          <w:sz w:val="20"/>
-        </w:rPr>
-        <w:t xml:space="preserve"> yes, please provide details of the conflict and how you propose </w:t>
+        <w:t xml:space="preserve">If yes, please provide details of the conflict and how you propose </w:t>
       </w:r>
       <w:r>
         <w:rPr>
@@ -32795,7 +32528,7 @@
       <w:hyperlink r:id="rId53" w:anchor="page=21" w:history="1">
         <w:r>
           <w:rPr>
-            <w:rStyle w:val="Hyperlink"/>
+            <w:rStyle w:val="Hipervnculo"/>
             <w:rFonts w:ascii="Calibri" w:hAnsi="Calibri" w:cs="Calibri"/>
             <w:b/>
             <w:noProof w:val="0"/>
@@ -33462,6 +33195,13 @@
           <w:noProof w:val="0"/>
           <w:sz w:val="20"/>
         </w:rPr>
+        <w:fldChar w:fldCharType="separate"/>
+      </w:r>
+      <w:r>
+        <w:rPr>
+          <w:noProof w:val="0"/>
+          <w:sz w:val="20"/>
+        </w:rPr>
         <w:fldChar w:fldCharType="end"/>
       </w:r>
       <w:r>
@@ -34039,6 +33779,13 @@
           <w:noProof w:val="0"/>
           <w:sz w:val="20"/>
         </w:rPr>
+        <w:fldChar w:fldCharType="separate"/>
+      </w:r>
+      <w:r>
+        <w:rPr>
+          <w:noProof w:val="0"/>
+          <w:sz w:val="20"/>
+        </w:rPr>
         <w:fldChar w:fldCharType="end"/>
       </w:r>
       <w:r>
@@ -34176,16 +33923,7 @@
           <w:noProof w:val="0"/>
           <w:sz w:val="20"/>
         </w:rPr>
-        <w:t xml:space="preserve"> Letter(s) of Information for Implied Cons</w:t>
-      </w:r>
-      <w:bookmarkStart w:id="81" w:name="_GoBack"/>
-      <w:bookmarkEnd w:id="81"/>
-      <w:r>
-        <w:rPr>
-          <w:noProof w:val="0"/>
-          <w:sz w:val="20"/>
-        </w:rPr>
-        <w:t xml:space="preserve">ent </w:t>
+        <w:t xml:space="preserve"> Letter(s) of Information for Implied Consent </w:t>
       </w:r>
     </w:p>
     <w:p>
@@ -34483,7 +34221,7 @@
       <w:hyperlink r:id="rId55" w:history="1">
         <w:r>
           <w:rPr>
-            <w:rStyle w:val="Hyperlink"/>
+            <w:rStyle w:val="Hipervnculo"/>
             <w:noProof w:val="0"/>
             <w:sz w:val="20"/>
           </w:rPr>
@@ -34715,11 +34453,11 @@
   <w:comment w:id="14" w:author="Margaret-Anne Storey" w:date="2015-10-24T13:52:00Z" w:initials="MS">
     <w:p>
       <w:pPr>
-        <w:pStyle w:val="CommentText"/>
-      </w:pPr>
-      <w:r>
-        <w:rPr>
-          <w:rStyle w:val="CommentReference"/>
+        <w:pStyle w:val="Textocomentario"/>
+      </w:pPr>
+      <w:r>
+        <w:rPr>
+          <w:rStyle w:val="Refdecomentario"/>
         </w:rPr>
         <w:annotationRef/>
       </w:r>
@@ -34760,7 +34498,7 @@
 <w:ftr xmlns:wpc="http://schemas.microsoft.com/office/word/2010/wordprocessingCanvas" xmlns:mc="http://schemas.openxmlformats.org/markup-compatibility/2006" xmlns:o="urn:schemas-microsoft-com:office:office" xmlns:r="http://schemas.openxmlformats.org/officeDocument/2006/relationships" xmlns:m="http://schemas.openxmlformats.org/officeDocument/2006/math" xmlns:v="urn:schemas-microsoft-com:vml" xmlns:wp14="http://schemas.microsoft.com/office/word/2010/wordprocessingDrawing" xmlns:wp="http://schemas.openxmlformats.org/drawingml/2006/wordprocessingDrawing" xmlns:w10="urn:schemas-microsoft-com:office:word" xmlns:w="http://schemas.openxmlformats.org/wordprocessingml/2006/main" xmlns:w14="http://schemas.microsoft.com/office/word/2010/wordml" xmlns:w15="http://schemas.microsoft.com/office/word/2012/wordml" xmlns:wpg="http://schemas.microsoft.com/office/word/2010/wordprocessingGroup" xmlns:wpi="http://schemas.microsoft.com/office/word/2010/wordprocessingInk" xmlns:wne="http://schemas.microsoft.com/office/word/2006/wordml" xmlns:wps="http://schemas.microsoft.com/office/word/2010/wordprocessingShape" mc:Ignorable="w14 w15 wp14">
   <w:p>
     <w:pPr>
-      <w:pStyle w:val="Footer"/>
+      <w:pStyle w:val="Piedepgina"/>
       <w:tabs>
         <w:tab w:val="clear" w:pos="4320"/>
         <w:tab w:val="clear" w:pos="8640"/>
@@ -34779,7 +34517,7 @@
   </w:p>
   <w:p>
     <w:pPr>
-      <w:pStyle w:val="Footer"/>
+      <w:pStyle w:val="Piedepgina"/>
       <w:tabs>
         <w:tab w:val="clear" w:pos="4320"/>
         <w:tab w:val="clear" w:pos="8640"/>
@@ -34797,35 +34535,35 @@
     </w:r>
     <w:r>
       <w:rPr>
-        <w:rStyle w:val="PageNumber"/>
+        <w:rStyle w:val="Nmerodepgina"/>
         <w:sz w:val="16"/>
       </w:rPr>
       <w:fldChar w:fldCharType="begin"/>
     </w:r>
     <w:r>
       <w:rPr>
-        <w:rStyle w:val="PageNumber"/>
+        <w:rStyle w:val="Nmerodepgina"/>
         <w:sz w:val="16"/>
       </w:rPr>
       <w:instrText xml:space="preserve"> PAGE </w:instrText>
     </w:r>
     <w:r>
       <w:rPr>
-        <w:rStyle w:val="PageNumber"/>
+        <w:rStyle w:val="Nmerodepgina"/>
         <w:sz w:val="16"/>
       </w:rPr>
       <w:fldChar w:fldCharType="separate"/>
     </w:r>
     <w:r>
       <w:rPr>
-        <w:rStyle w:val="PageNumber"/>
+        <w:rStyle w:val="Nmerodepgina"/>
         <w:sz w:val="16"/>
       </w:rPr>
-      <w:t>20</w:t>
+      <w:t>2</w:t>
     </w:r>
     <w:r>
       <w:rPr>
-        <w:rStyle w:val="PageNumber"/>
+        <w:rStyle w:val="Nmerodepgina"/>
         <w:sz w:val="16"/>
       </w:rPr>
       <w:fldChar w:fldCharType="end"/>
@@ -35017,7 +34755,7 @@
   </w:tbl>
   <w:p>
     <w:pPr>
-      <w:pStyle w:val="Footer"/>
+      <w:pStyle w:val="Piedepgina"/>
     </w:pPr>
   </w:p>
 </w:ftr>
@@ -40799,7 +40537,7 @@
       <w:lang w:val="en-US" w:eastAsia="en-US"/>
     </w:rPr>
   </w:style>
-  <w:style w:type="paragraph" w:styleId="Heading1">
+  <w:style w:type="paragraph" w:styleId="Ttulo1">
     <w:name w:val="heading 1"/>
     <w:basedOn w:val="Normal"/>
     <w:next w:val="Normal"/>
@@ -40818,7 +40556,7 @@
       <w:szCs w:val="32"/>
     </w:rPr>
   </w:style>
-  <w:style w:type="paragraph" w:styleId="Heading2">
+  <w:style w:type="paragraph" w:styleId="Ttulo2">
     <w:name w:val="heading 2"/>
     <w:basedOn w:val="Normal"/>
     <w:next w:val="Normal"/>
@@ -40838,7 +40576,7 @@
       <w:szCs w:val="28"/>
     </w:rPr>
   </w:style>
-  <w:style w:type="paragraph" w:styleId="Heading3">
+  <w:style w:type="paragraph" w:styleId="Ttulo3">
     <w:name w:val="heading 3"/>
     <w:basedOn w:val="Normal"/>
     <w:next w:val="Normal"/>
@@ -40861,7 +40599,7 @@
       <w:szCs w:val="26"/>
     </w:rPr>
   </w:style>
-  <w:style w:type="paragraph" w:styleId="Heading4">
+  <w:style w:type="paragraph" w:styleId="Ttulo4">
     <w:name w:val="heading 4"/>
     <w:basedOn w:val="Normal"/>
     <w:next w:val="Normal"/>
@@ -40880,7 +40618,7 @@
       <w:szCs w:val="28"/>
     </w:rPr>
   </w:style>
-  <w:style w:type="paragraph" w:styleId="Heading5">
+  <w:style w:type="paragraph" w:styleId="Ttulo5">
     <w:name w:val="heading 5"/>
     <w:basedOn w:val="Normal"/>
     <w:next w:val="Normal"/>
@@ -40904,7 +40642,7 @@
       <w:szCs w:val="26"/>
     </w:rPr>
   </w:style>
-  <w:style w:type="paragraph" w:styleId="Heading6">
+  <w:style w:type="paragraph" w:styleId="Ttulo6">
     <w:name w:val="heading 6"/>
     <w:basedOn w:val="Normal"/>
     <w:next w:val="Normal"/>
@@ -40928,7 +40666,7 @@
       <w:szCs w:val="22"/>
     </w:rPr>
   </w:style>
-  <w:style w:type="paragraph" w:styleId="Heading7">
+  <w:style w:type="paragraph" w:styleId="Ttulo7">
     <w:name w:val="heading 7"/>
     <w:basedOn w:val="Normal"/>
     <w:next w:val="Normal"/>
@@ -40947,13 +40685,13 @@
       <w:szCs w:val="24"/>
     </w:rPr>
   </w:style>
-  <w:style w:type="character" w:default="1" w:styleId="DefaultParagraphFont">
+  <w:style w:type="character" w:default="1" w:styleId="Fuentedeprrafopredeter">
     <w:name w:val="Default Paragraph Font"/>
     <w:uiPriority w:val="1"/>
     <w:semiHidden/>
     <w:unhideWhenUsed/>
   </w:style>
-  <w:style w:type="table" w:default="1" w:styleId="TableNormal">
+  <w:style w:type="table" w:default="1" w:styleId="Tablanormal">
     <w:name w:val="Normal Table"/>
     <w:uiPriority w:val="99"/>
     <w:semiHidden/>
@@ -40968,7 +40706,7 @@
       </w:tblCellMar>
     </w:tblPr>
   </w:style>
-  <w:style w:type="numbering" w:default="1" w:styleId="NoList">
+  <w:style w:type="numbering" w:default="1" w:styleId="Sinlista">
     <w:name w:val="No List"/>
     <w:uiPriority w:val="99"/>
     <w:semiHidden/>
@@ -41074,7 +40812,7 @@
       <w:lang w:val="en-US" w:eastAsia="en-US"/>
     </w:rPr>
   </w:style>
-  <w:style w:type="character" w:styleId="Hyperlink">
+  <w:style w:type="character" w:styleId="Hipervnculo">
     <w:name w:val="Hyperlink"/>
     <w:semiHidden/>
     <w:rPr>
@@ -41083,7 +40821,7 @@
       <w:u w:val="single"/>
     </w:rPr>
   </w:style>
-  <w:style w:type="paragraph" w:styleId="Header">
+  <w:style w:type="paragraph" w:styleId="Encabezado">
     <w:name w:val="header"/>
     <w:basedOn w:val="Normal"/>
     <w:semiHidden/>
@@ -41105,7 +40843,7 @@
       <w:lang w:val="en-US" w:eastAsia="en-US"/>
     </w:rPr>
   </w:style>
-  <w:style w:type="paragraph" w:styleId="Footer">
+  <w:style w:type="paragraph" w:styleId="Piedepgina">
     <w:name w:val="footer"/>
     <w:basedOn w:val="Normal"/>
     <w:semiHidden/>
@@ -41126,7 +40864,7 @@
       <w:lang w:val="en-US" w:eastAsia="en-US"/>
     </w:rPr>
   </w:style>
-  <w:style w:type="paragraph" w:styleId="BodyTextIndent">
+  <w:style w:type="paragraph" w:styleId="Sangradetextonormal">
     <w:name w:val="Body Text Indent"/>
     <w:basedOn w:val="Normal"/>
     <w:semiHidden/>
@@ -41145,14 +40883,14 @@
       <w:lang w:val="en-US" w:eastAsia="en-US"/>
     </w:rPr>
   </w:style>
-  <w:style w:type="character" w:styleId="PageNumber">
+  <w:style w:type="character" w:styleId="Nmerodepgina">
     <w:name w:val="page number"/>
     <w:semiHidden/>
     <w:rPr>
       <w:rFonts w:cs="Times New Roman"/>
     </w:rPr>
   </w:style>
-  <w:style w:type="paragraph" w:styleId="BodyText">
+  <w:style w:type="paragraph" w:styleId="Textoindependiente">
     <w:name w:val="Body Text"/>
     <w:basedOn w:val="Normal"/>
     <w:semiHidden/>
@@ -41171,7 +40909,7 @@
       <w:lang w:val="en-US" w:eastAsia="en-US"/>
     </w:rPr>
   </w:style>
-  <w:style w:type="character" w:styleId="FollowedHyperlink">
+  <w:style w:type="character" w:styleId="Hipervnculovisitado">
     <w:name w:val="FollowedHyperlink"/>
     <w:semiHidden/>
     <w:rPr>
@@ -41180,7 +40918,7 @@
       <w:u w:val="single"/>
     </w:rPr>
   </w:style>
-  <w:style w:type="paragraph" w:styleId="BodyTextIndent2">
+  <w:style w:type="paragraph" w:styleId="Sangra2detindependiente">
     <w:name w:val="Body Text Indent 2"/>
     <w:basedOn w:val="Normal"/>
     <w:semiHidden/>
@@ -41199,7 +40937,7 @@
       <w:lang w:val="en-US" w:eastAsia="en-US"/>
     </w:rPr>
   </w:style>
-  <w:style w:type="paragraph" w:styleId="BodyTextIndent3">
+  <w:style w:type="paragraph" w:styleId="Sangra3detindependiente">
     <w:name w:val="Body Text Indent 3"/>
     <w:basedOn w:val="Normal"/>
     <w:semiHidden/>
@@ -41226,7 +40964,7 @@
       <w:lang w:val="en-US" w:eastAsia="en-US"/>
     </w:rPr>
   </w:style>
-  <w:style w:type="paragraph" w:styleId="BodyText2">
+  <w:style w:type="paragraph" w:styleId="Textoindependiente2">
     <w:name w:val="Body Text 2"/>
     <w:basedOn w:val="Normal"/>
     <w:semiHidden/>
@@ -41249,7 +40987,7 @@
       <w:lang w:val="en-US" w:eastAsia="en-US"/>
     </w:rPr>
   </w:style>
-  <w:style w:type="character" w:styleId="CommentReference">
+  <w:style w:type="character" w:styleId="Refdecomentario">
     <w:name w:val="annotation reference"/>
     <w:semiHidden/>
     <w:rPr>
@@ -41257,7 +40995,7 @@
       <w:szCs w:val="16"/>
     </w:rPr>
   </w:style>
-  <w:style w:type="paragraph" w:styleId="CommentText">
+  <w:style w:type="paragraph" w:styleId="Textocomentario">
     <w:name w:val="annotation text"/>
     <w:basedOn w:val="Normal"/>
     <w:semiHidden/>
@@ -41273,10 +41011,10 @@
       <w:lang w:val="en-US" w:eastAsia="en-US"/>
     </w:rPr>
   </w:style>
-  <w:style w:type="paragraph" w:styleId="CommentSubject">
+  <w:style w:type="paragraph" w:styleId="Asuntodelcomentario">
     <w:name w:val="annotation subject"/>
-    <w:basedOn w:val="CommentText"/>
-    <w:next w:val="CommentText"/>
+    <w:basedOn w:val="Textocomentario"/>
+    <w:next w:val="Textocomentario"/>
     <w:rPr>
       <w:b/>
       <w:bCs/>
@@ -41292,7 +41030,7 @@
       <w:lang w:val="en-US" w:eastAsia="en-US"/>
     </w:rPr>
   </w:style>
-  <w:style w:type="paragraph" w:styleId="BalloonText">
+  <w:style w:type="paragraph" w:styleId="Textodeglobo">
     <w:name w:val="Balloon Text"/>
     <w:basedOn w:val="Normal"/>
     <w:rPr>
@@ -41322,7 +41060,7 @@
       <w:lang w:val="en-US" w:eastAsia="en-US"/>
     </w:rPr>
   </w:style>
-  <w:style w:type="character" w:styleId="LineNumber">
+  <w:style w:type="character" w:styleId="Nmerodelnea">
     <w:name w:val="line number"/>
     <w:semiHidden/>
   </w:style>
@@ -41338,7 +41076,7 @@
   </w:style>
   <w:style w:type="character" w:customStyle="1" w:styleId="apple-converted-space">
     <w:name w:val="apple-converted-space"/>
-    <w:basedOn w:val="DefaultParagraphFont"/>
+    <w:basedOn w:val="Fuentedeprrafopredeter"/>
     <w:rsid w:val="005911BC"/>
   </w:style>
   <w:style w:type="paragraph" w:customStyle="1" w:styleId="Default">
@@ -41621,6 +41359,15 @@
 </file>
 
 <file path=customXml/item1.xml><?xml version="1.0" encoding="utf-8"?>
+<?mso-contentType ?>
+<FormTemplates xmlns="http://schemas.microsoft.com/sharepoint/v3/contenttype/forms">
+  <Display>DocumentLibraryForm</Display>
+  <Edit>DocumentLibraryForm</Edit>
+  <New>DocumentLibraryForm</New>
+</FormTemplates>
+</file>
+
+<file path=customXml/item2.xml><?xml version="1.0" encoding="utf-8"?>
 <ct:contentTypeSchema xmlns:ct="http://schemas.microsoft.com/office/2006/metadata/contentType" xmlns:ma="http://schemas.microsoft.com/office/2006/metadata/properties/metaAttributes" ct:_="" ma:_="" ma:contentTypeName="Document" ma:contentTypeID="0x0101004568147423C175439BB4A0CE9E5C0986" ma:contentTypeVersion="0" ma:contentTypeDescription="Create a new document." ma:contentTypeScope="" ma:versionID="033984602832acef71820a2590868f31">
   <xsd:schema xmlns:xsd="http://www.w3.org/2001/XMLSchema" xmlns:p="http://schemas.microsoft.com/office/2006/metadata/properties" targetNamespace="http://schemas.microsoft.com/office/2006/metadata/properties" ma:root="true" ma:fieldsID="4aeb20c0e3442673af7ee10786458764">
     <xsd:element name="properties">
@@ -41669,23 +41416,14 @@
 </ct:contentTypeSchema>
 </file>
 
-<file path=customXml/item2.xml><?xml version="1.0" encoding="utf-8"?>
-<?mso-contentType ?>
-<FormTemplates xmlns="http://schemas.microsoft.com/sharepoint/v3/contenttype/forms">
-  <Display>DocumentLibraryForm</Display>
-  <Edit>DocumentLibraryForm</Edit>
-  <New>DocumentLibraryForm</New>
-</FormTemplates>
-</file>
-
 <file path=customXml/item3.xml><?xml version="1.0" encoding="utf-8"?>
-<LongProperties xmlns="http://schemas.microsoft.com/office/2006/metadata/longProperties"/>
+<p:properties xmlns:p="http://schemas.microsoft.com/office/2006/metadata/properties" xmlns:xsi="http://www.w3.org/2001/XMLSchema-instance" xmlns:pc="http://schemas.microsoft.com/office/infopath/2007/PartnerControls">
+  <documentManagement/>
+</p:properties>
 </file>
 
 <file path=customXml/item4.xml><?xml version="1.0" encoding="utf-8"?>
-<p:properties xmlns:p="http://schemas.microsoft.com/office/2006/metadata/properties" xmlns:xsi="http://www.w3.org/2001/XMLSchema-instance" xmlns:pc="http://schemas.microsoft.com/office/infopath/2007/PartnerControls">
-  <documentManagement/>
-</p:properties>
+<LongProperties xmlns="http://schemas.microsoft.com/office/2006/metadata/longProperties"/>
 </file>
 
 <file path=customXml/item5.xml><?xml version="1.0" encoding="utf-8"?>
@@ -41693,6 +41431,14 @@
 </file>
 
 <file path=customXml/itemProps1.xml><?xml version="1.0" encoding="utf-8"?>
+<ds:datastoreItem xmlns:ds="http://schemas.openxmlformats.org/officeDocument/2006/customXml" ds:itemID="{2AB236EC-4702-418D-87F8-35498FBA3F51}">
+  <ds:schemaRefs>
+    <ds:schemaRef ds:uri="http://schemas.microsoft.com/sharepoint/v3/contenttype/forms"/>
+  </ds:schemaRefs>
+</ds:datastoreItem>
+</file>
+
+<file path=customXml/itemProps2.xml><?xml version="1.0" encoding="utf-8"?>
 <ds:datastoreItem xmlns:ds="http://schemas.openxmlformats.org/officeDocument/2006/customXml" ds:itemID="{445EFF39-3300-4C6F-A4B7-DA7556C95B4D}">
   <ds:schemaRefs>
     <ds:schemaRef ds:uri="http://schemas.microsoft.com/office/2006/metadata/contentType"/>
@@ -41707,23 +41453,7 @@
 </ds:datastoreItem>
 </file>
 
-<file path=customXml/itemProps2.xml><?xml version="1.0" encoding="utf-8"?>
-<ds:datastoreItem xmlns:ds="http://schemas.openxmlformats.org/officeDocument/2006/customXml" ds:itemID="{2AB236EC-4702-418D-87F8-35498FBA3F51}">
-  <ds:schemaRefs>
-    <ds:schemaRef ds:uri="http://schemas.microsoft.com/sharepoint/v3/contenttype/forms"/>
-  </ds:schemaRefs>
-</ds:datastoreItem>
-</file>
-
 <file path=customXml/itemProps3.xml><?xml version="1.0" encoding="utf-8"?>
-<ds:datastoreItem xmlns:ds="http://schemas.openxmlformats.org/officeDocument/2006/customXml" ds:itemID="{2B4319F1-F2FF-4AC4-8754-F2C34C3E752C}">
-  <ds:schemaRefs>
-    <ds:schemaRef ds:uri="http://schemas.microsoft.com/office/2006/metadata/longProperties"/>
-  </ds:schemaRefs>
-</ds:datastoreItem>
-</file>
-
-<file path=customXml/itemProps4.xml><?xml version="1.0" encoding="utf-8"?>
 <ds:datastoreItem xmlns:ds="http://schemas.openxmlformats.org/officeDocument/2006/customXml" ds:itemID="{2E85A629-5B41-463A-8AC2-53106C8771A7}">
   <ds:schemaRefs>
     <ds:schemaRef ds:uri="http://schemas.microsoft.com/office/2006/metadata/properties"/>
@@ -41732,8 +41462,16 @@
 </ds:datastoreItem>
 </file>
 
+<file path=customXml/itemProps4.xml><?xml version="1.0" encoding="utf-8"?>
+<ds:datastoreItem xmlns:ds="http://schemas.openxmlformats.org/officeDocument/2006/customXml" ds:itemID="{2B4319F1-F2FF-4AC4-8754-F2C34C3E752C}">
+  <ds:schemaRefs>
+    <ds:schemaRef ds:uri="http://schemas.microsoft.com/office/2006/metadata/longProperties"/>
+  </ds:schemaRefs>
+</ds:datastoreItem>
+</file>
+
 <file path=customXml/itemProps5.xml><?xml version="1.0" encoding="utf-8"?>
-<ds:datastoreItem xmlns:ds="http://schemas.openxmlformats.org/officeDocument/2006/customXml" ds:itemID="{F644FDCE-842D-4593-8589-DE7622704FA8}">
+<ds:datastoreItem xmlns:ds="http://schemas.openxmlformats.org/officeDocument/2006/customXml" ds:itemID="{03874C24-45FF-4A24-BA80-403F68AAD25E}">
   <ds:schemaRefs>
     <ds:schemaRef ds:uri="http://schemas.openxmlformats.org/officeDocument/2006/bibliography"/>
   </ds:schemaRefs>

</xml_diff>

<commit_message>
Fixing some typos in the application
</commit_message>
<xml_diff>
--- a/Ethics_application/Human.Research.Ethics.Application.docx
+++ b/Ethics_application/Human.Research.Ethics.Application.docx
@@ -4655,7 +4655,27 @@
           <w:sz w:val="20"/>
           <w:u w:val="single"/>
         </w:rPr>
-        <w:t>24. Oct. 2015</w:t>
+        <w:t>2</w:t>
+      </w:r>
+      <w:r>
+        <w:rPr>
+          <w:rFonts w:cs="Arial"/>
+          <w:noProof w:val="0"/>
+          <w:sz w:val="20"/>
+          <w:u w:val="single"/>
+        </w:rPr>
+        <w:t>5</w:t>
+      </w:r>
+      <w:bookmarkStart w:id="6" w:name="_GoBack"/>
+      <w:bookmarkEnd w:id="6"/>
+      <w:r>
+        <w:rPr>
+          <w:rFonts w:cs="Arial"/>
+          <w:noProof w:val="0"/>
+          <w:sz w:val="20"/>
+          <w:u w:val="single"/>
+        </w:rPr>
+        <w:t>. Oct. 2015</w:t>
       </w:r>
       <w:r>
         <w:rPr>
@@ -7399,7 +7419,7 @@
         </w:rPr>
         <w:t xml:space="preserve"> No</w:t>
       </w:r>
-      <w:bookmarkStart w:id="6" w:name="Check70"/>
+      <w:bookmarkStart w:id="7" w:name="Check70"/>
     </w:p>
     <w:p>
       <w:pPr>
@@ -7423,7 +7443,7 @@
         </w:rPr>
         <w:tab/>
       </w:r>
-      <w:bookmarkEnd w:id="6"/>
+      <w:bookmarkEnd w:id="7"/>
     </w:p>
     <w:p>
       <w:pPr>
@@ -7484,7 +7504,7 @@
         <w:t>What type of scholarly review has this research project undergone?</w:t>
       </w:r>
     </w:p>
-    <w:bookmarkStart w:id="7" w:name="Check12"/>
+    <w:bookmarkStart w:id="8" w:name="Check12"/>
     <w:p>
       <w:pPr>
         <w:keepNext/>
@@ -7551,7 +7571,7 @@
         </w:rPr>
         <w:fldChar w:fldCharType="end"/>
       </w:r>
-      <w:bookmarkEnd w:id="7"/>
+      <w:bookmarkEnd w:id="8"/>
       <w:r>
         <w:rPr>
           <w:b/>
@@ -7590,7 +7610,7 @@
         </w:rPr>
         <w:tab/>
       </w:r>
-      <w:bookmarkStart w:id="8" w:name="Check13"/>
+      <w:bookmarkStart w:id="9" w:name="Check13"/>
     </w:p>
     <w:p>
       <w:pPr>
@@ -7666,8 +7686,8 @@
         <w:t xml:space="preserve"> Supervisory Committee or Supervisor—required for all student research projects</w:t>
       </w:r>
     </w:p>
-    <w:bookmarkStart w:id="9" w:name="Check11"/>
-    <w:bookmarkEnd w:id="8"/>
+    <w:bookmarkStart w:id="10" w:name="Check11"/>
+    <w:bookmarkEnd w:id="9"/>
     <w:p>
       <w:pPr>
         <w:tabs>
@@ -7733,7 +7753,7 @@
         </w:rPr>
         <w:fldChar w:fldCharType="end"/>
       </w:r>
-      <w:bookmarkEnd w:id="9"/>
+      <w:bookmarkEnd w:id="10"/>
       <w:r>
         <w:rPr>
           <w:noProof w:val="0"/>
@@ -9397,7 +9417,7 @@
           </w:ffData>
         </w:fldChar>
       </w:r>
-      <w:bookmarkStart w:id="10" w:name="Check103"/>
+      <w:bookmarkStart w:id="11" w:name="Check103"/>
       <w:r>
         <w:rPr>
           <w:rFonts w:cs="Arial"/>
@@ -9437,7 +9457,7 @@
         </w:rPr>
         <w:fldChar w:fldCharType="end"/>
       </w:r>
-      <w:bookmarkEnd w:id="10"/>
+      <w:bookmarkEnd w:id="11"/>
       <w:r>
         <w:rPr>
           <w:rFonts w:cs="Arial"/>
@@ -9598,7 +9618,7 @@
           </w:ffData>
         </w:fldChar>
       </w:r>
-      <w:bookmarkStart w:id="11" w:name="Check104"/>
+      <w:bookmarkStart w:id="12" w:name="Check104"/>
       <w:r>
         <w:rPr>
           <w:rFonts w:cs="Arial"/>
@@ -9638,7 +9658,7 @@
         </w:rPr>
         <w:fldChar w:fldCharType="end"/>
       </w:r>
-      <w:bookmarkEnd w:id="11"/>
+      <w:bookmarkEnd w:id="12"/>
       <w:r>
         <w:rPr>
           <w:rFonts w:cs="Arial"/>
@@ -10546,7 +10566,7 @@
           </w:ffData>
         </w:fldChar>
       </w:r>
-      <w:bookmarkStart w:id="12" w:name="Check107"/>
+      <w:bookmarkStart w:id="13" w:name="Check107"/>
       <w:r>
         <w:rPr>
           <w:rFonts w:cs="Arial"/>
@@ -10586,7 +10606,7 @@
         </w:rPr>
         <w:fldChar w:fldCharType="end"/>
       </w:r>
-      <w:bookmarkEnd w:id="12"/>
+      <w:bookmarkEnd w:id="13"/>
       <w:r>
         <w:rPr>
           <w:rFonts w:cs="Arial"/>
@@ -10919,7 +10939,7 @@
           </w:ffData>
         </w:fldChar>
       </w:r>
-      <w:bookmarkStart w:id="13" w:name="Check145"/>
+      <w:bookmarkStart w:id="14" w:name="Check145"/>
       <w:r>
         <w:rPr>
           <w:rFonts w:ascii="Arial (W1)" w:hAnsi="Arial (W1)"/>
@@ -10959,7 +10979,7 @@
         </w:rPr>
         <w:fldChar w:fldCharType="end"/>
       </w:r>
-      <w:bookmarkEnd w:id="13"/>
+      <w:bookmarkEnd w:id="14"/>
       <w:r>
         <w:rPr>
           <w:rFonts w:ascii="Arial (W1)" w:hAnsi="Arial (W1)"/>
@@ -11392,16 +11412,7 @@
                 <w:sz w:val="20"/>
               </w:rPr>
               <w:lastRenderedPageBreak/>
-              <w:t>social media a factor to promote</w:t>
-            </w:r>
-            <w:bookmarkStart w:id="14" w:name="_GoBack"/>
-            <w:bookmarkEnd w:id="14"/>
-            <w:r>
-              <w:rPr>
-                <w:noProof w:val="0"/>
-                <w:sz w:val="20"/>
-              </w:rPr>
-              <w:t xml:space="preserve"> more answers?  How the users would like to include their reputation and badges on social media?</w:t>
+              <w:t>social media a factor to promote more answers?  How the users would like to include their reputation and badges on social media?</w:t>
             </w:r>
           </w:p>
         </w:tc>
@@ -13018,7 +13029,14 @@
           <w:noProof w:val="0"/>
           <w:sz w:val="20"/>
         </w:rPr>
-        <w:t>Around 100 users will be chosen based on the reputation level and will be contacted through the invitation email to participate in the study. The email will explain</w:t>
+        <w:t>Around 15</w:t>
+      </w:r>
+      <w:r>
+        <w:rPr>
+          <w:noProof w:val="0"/>
+          <w:sz w:val="20"/>
+        </w:rPr>
+        <w:t>0 users will be chosen based on the reputation level and will be contacted through the invitation email to participate in the study. The email will explain</w:t>
       </w:r>
       <w:r>
         <w:rPr>
@@ -34531,7 +34549,7 @@
         <w:rStyle w:val="PageNumber"/>
         <w:sz w:val="16"/>
       </w:rPr>
-      <w:t>20</w:t>
+      <w:t>4</w:t>
     </w:r>
     <w:r>
       <w:rPr>
@@ -41323,6 +41341,15 @@
 </file>
 
 <file path=customXml/item1.xml><?xml version="1.0" encoding="utf-8"?>
+<?mso-contentType ?>
+<FormTemplates xmlns="http://schemas.microsoft.com/sharepoint/v3/contenttype/forms">
+  <Display>DocumentLibraryForm</Display>
+  <Edit>DocumentLibraryForm</Edit>
+  <New>DocumentLibraryForm</New>
+</FormTemplates>
+</file>
+
+<file path=customXml/item2.xml><?xml version="1.0" encoding="utf-8"?>
 <ct:contentTypeSchema xmlns:ct="http://schemas.microsoft.com/office/2006/metadata/contentType" xmlns:ma="http://schemas.microsoft.com/office/2006/metadata/properties/metaAttributes" ct:_="" ma:_="" ma:contentTypeName="Document" ma:contentTypeID="0x0101004568147423C175439BB4A0CE9E5C0986" ma:contentTypeVersion="0" ma:contentTypeDescription="Create a new document." ma:contentTypeScope="" ma:versionID="033984602832acef71820a2590868f31">
   <xsd:schema xmlns:xsd="http://www.w3.org/2001/XMLSchema" xmlns:p="http://schemas.microsoft.com/office/2006/metadata/properties" targetNamespace="http://schemas.microsoft.com/office/2006/metadata/properties" ma:root="true" ma:fieldsID="4aeb20c0e3442673af7ee10786458764">
     <xsd:element name="properties">
@@ -41371,23 +41398,14 @@
 </ct:contentTypeSchema>
 </file>
 
-<file path=customXml/item2.xml><?xml version="1.0" encoding="utf-8"?>
-<?mso-contentType ?>
-<FormTemplates xmlns="http://schemas.microsoft.com/sharepoint/v3/contenttype/forms">
-  <Display>DocumentLibraryForm</Display>
-  <Edit>DocumentLibraryForm</Edit>
-  <New>DocumentLibraryForm</New>
-</FormTemplates>
-</file>
-
 <file path=customXml/item3.xml><?xml version="1.0" encoding="utf-8"?>
-<LongProperties xmlns="http://schemas.microsoft.com/office/2006/metadata/longProperties"/>
+<p:properties xmlns:p="http://schemas.microsoft.com/office/2006/metadata/properties" xmlns:xsi="http://www.w3.org/2001/XMLSchema-instance" xmlns:pc="http://schemas.microsoft.com/office/infopath/2007/PartnerControls">
+  <documentManagement/>
+</p:properties>
 </file>
 
 <file path=customXml/item4.xml><?xml version="1.0" encoding="utf-8"?>
-<p:properties xmlns:p="http://schemas.microsoft.com/office/2006/metadata/properties" xmlns:xsi="http://www.w3.org/2001/XMLSchema-instance" xmlns:pc="http://schemas.microsoft.com/office/infopath/2007/PartnerControls">
-  <documentManagement/>
-</p:properties>
+<LongProperties xmlns="http://schemas.microsoft.com/office/2006/metadata/longProperties"/>
 </file>
 
 <file path=customXml/item5.xml><?xml version="1.0" encoding="utf-8"?>
@@ -41395,6 +41413,14 @@
 </file>
 
 <file path=customXml/itemProps1.xml><?xml version="1.0" encoding="utf-8"?>
+<ds:datastoreItem xmlns:ds="http://schemas.openxmlformats.org/officeDocument/2006/customXml" ds:itemID="{2AB236EC-4702-418D-87F8-35498FBA3F51}">
+  <ds:schemaRefs>
+    <ds:schemaRef ds:uri="http://schemas.microsoft.com/sharepoint/v3/contenttype/forms"/>
+  </ds:schemaRefs>
+</ds:datastoreItem>
+</file>
+
+<file path=customXml/itemProps2.xml><?xml version="1.0" encoding="utf-8"?>
 <ds:datastoreItem xmlns:ds="http://schemas.openxmlformats.org/officeDocument/2006/customXml" ds:itemID="{445EFF39-3300-4C6F-A4B7-DA7556C95B4D}">
   <ds:schemaRefs>
     <ds:schemaRef ds:uri="http://schemas.microsoft.com/office/2006/metadata/contentType"/>
@@ -41409,23 +41435,7 @@
 </ds:datastoreItem>
 </file>
 
-<file path=customXml/itemProps2.xml><?xml version="1.0" encoding="utf-8"?>
-<ds:datastoreItem xmlns:ds="http://schemas.openxmlformats.org/officeDocument/2006/customXml" ds:itemID="{2AB236EC-4702-418D-87F8-35498FBA3F51}">
-  <ds:schemaRefs>
-    <ds:schemaRef ds:uri="http://schemas.microsoft.com/sharepoint/v3/contenttype/forms"/>
-  </ds:schemaRefs>
-</ds:datastoreItem>
-</file>
-
 <file path=customXml/itemProps3.xml><?xml version="1.0" encoding="utf-8"?>
-<ds:datastoreItem xmlns:ds="http://schemas.openxmlformats.org/officeDocument/2006/customXml" ds:itemID="{2B4319F1-F2FF-4AC4-8754-F2C34C3E752C}">
-  <ds:schemaRefs>
-    <ds:schemaRef ds:uri="http://schemas.microsoft.com/office/2006/metadata/longProperties"/>
-  </ds:schemaRefs>
-</ds:datastoreItem>
-</file>
-
-<file path=customXml/itemProps4.xml><?xml version="1.0" encoding="utf-8"?>
 <ds:datastoreItem xmlns:ds="http://schemas.openxmlformats.org/officeDocument/2006/customXml" ds:itemID="{2E85A629-5B41-463A-8AC2-53106C8771A7}">
   <ds:schemaRefs>
     <ds:schemaRef ds:uri="http://schemas.microsoft.com/office/2006/metadata/properties"/>
@@ -41434,8 +41444,16 @@
 </ds:datastoreItem>
 </file>
 
+<file path=customXml/itemProps4.xml><?xml version="1.0" encoding="utf-8"?>
+<ds:datastoreItem xmlns:ds="http://schemas.openxmlformats.org/officeDocument/2006/customXml" ds:itemID="{2B4319F1-F2FF-4AC4-8754-F2C34C3E752C}">
+  <ds:schemaRefs>
+    <ds:schemaRef ds:uri="http://schemas.microsoft.com/office/2006/metadata/longProperties"/>
+  </ds:schemaRefs>
+</ds:datastoreItem>
+</file>
+
 <file path=customXml/itemProps5.xml><?xml version="1.0" encoding="utf-8"?>
-<ds:datastoreItem xmlns:ds="http://schemas.openxmlformats.org/officeDocument/2006/customXml" ds:itemID="{CC9B7412-4FED-4AA1-ABBC-21DD3BC9012A}">
+<ds:datastoreItem xmlns:ds="http://schemas.openxmlformats.org/officeDocument/2006/customXml" ds:itemID="{41E46EBA-0C0C-4B79-8544-1D5E83F951C4}">
   <ds:schemaRefs>
     <ds:schemaRef ds:uri="http://schemas.openxmlformats.org/officeDocument/2006/bibliography"/>
   </ds:schemaRefs>

</xml_diff>